<commit_message>
Update Project Report [Draft 1].docx
Uploading as some notes were added in the introduction section that may be important to my partner.

I am still working on the methods section
</commit_message>
<xml_diff>
--- a/Project Report/Project Report [Draft 1].docx
+++ b/Project Report/Project Report [Draft 1].docx
@@ -1,6 +1,6 @@
 
 <file path=word/document.xml><?xml version="1.0" encoding="utf-8"?>
-<w:document xmlns:wpc="http://schemas.microsoft.com/office/word/2010/wordprocessingCanvas" xmlns:cx="http://schemas.microsoft.com/office/drawing/2014/chartex" xmlns:cx1="http://schemas.microsoft.com/office/drawing/2015/9/8/chartex" xmlns:cx2="http://schemas.microsoft.com/office/drawing/2015/10/21/chartex" xmlns:cx3="http://schemas.microsoft.com/office/drawing/2016/5/9/chartex" xmlns:cx4="http://schemas.microsoft.com/office/drawing/2016/5/10/chartex" xmlns:cx5="http://schemas.microsoft.com/office/drawing/2016/5/11/chartex" xmlns:cx6="http://schemas.microsoft.com/office/drawing/2016/5/12/chartex" xmlns:cx7="http://schemas.microsoft.com/office/drawing/2016/5/13/chartex" xmlns:cx8="http://schemas.microsoft.com/office/drawing/2016/5/14/chartex" xmlns:mc="http://schemas.openxmlformats.org/markup-compatibility/2006" xmlns:aink="http://schemas.microsoft.com/office/drawing/2016/ink" xmlns:am3d="http://schemas.microsoft.com/office/drawing/2017/model3d" xmlns:o="urn:schemas-microsoft-com:office:office" xmlns:oel="http://schemas.microsoft.com/office/2019/extlst" xmlns:r="http://schemas.openxmlformats.org/officeDocument/2006/relationships" xmlns:m="http://schemas.openxmlformats.org/officeDocument/2006/math" xmlns:v="urn:schemas-microsoft-com:vml" xmlns:wp14="http://schemas.microsoft.com/office/word/2010/wordprocessingDrawing" xmlns:wp="http://schemas.openxmlformats.org/drawingml/2006/wordprocessingDrawing" xmlns:w10="urn:schemas-microsoft-com:office:word" xmlns:w="http://schemas.openxmlformats.org/wordprocessingml/2006/main" xmlns:w14="http://schemas.microsoft.com/office/word/2010/wordml" xmlns:w15="http://schemas.microsoft.com/office/word/2012/wordml" xmlns:w16cex="http://schemas.microsoft.com/office/word/2018/wordml/cex" xmlns:w16cid="http://schemas.microsoft.com/office/word/2016/wordml/cid" xmlns:w16="http://schemas.microsoft.com/office/word/2018/wordml" xmlns:w16du="http://schemas.microsoft.com/office/word/2023/wordml/word16du" xmlns:w16sdtdh="http://schemas.microsoft.com/office/word/2020/wordml/sdtdatahash" xmlns:w16se="http://schemas.microsoft.com/office/word/2015/wordml/symex" xmlns:wpg="http://schemas.microsoft.com/office/word/2010/wordprocessingGroup" xmlns:wpi="http://schemas.microsoft.com/office/word/2010/wordprocessingInk" xmlns:wne="http://schemas.microsoft.com/office/word/2006/wordml" xmlns:wps="http://schemas.microsoft.com/office/word/2010/wordprocessingShape" mc:Ignorable="w14 w15 w16se w16cid w16 w16cex w16sdtdh wp14">
+<w:document xmlns:wpc="http://schemas.microsoft.com/office/word/2010/wordprocessingCanvas" xmlns:cx="http://schemas.microsoft.com/office/drawing/2014/chartex" xmlns:cx1="http://schemas.microsoft.com/office/drawing/2015/9/8/chartex" xmlns:cx2="http://schemas.microsoft.com/office/drawing/2015/10/21/chartex" xmlns:cx3="http://schemas.microsoft.com/office/drawing/2016/5/9/chartex" xmlns:cx4="http://schemas.microsoft.com/office/drawing/2016/5/10/chartex" xmlns:cx5="http://schemas.microsoft.com/office/drawing/2016/5/11/chartex" xmlns:cx6="http://schemas.microsoft.com/office/drawing/2016/5/12/chartex" xmlns:cx7="http://schemas.microsoft.com/office/drawing/2016/5/13/chartex" xmlns:cx8="http://schemas.microsoft.com/office/drawing/2016/5/14/chartex" xmlns:mc="http://schemas.openxmlformats.org/markup-compatibility/2006" xmlns:aink="http://schemas.microsoft.com/office/drawing/2016/ink" xmlns:am3d="http://schemas.microsoft.com/office/drawing/2017/model3d" xmlns:o="urn:schemas-microsoft-com:office:office" xmlns:oel="http://schemas.microsoft.com/office/2019/extlst" xmlns:r="http://schemas.openxmlformats.org/officeDocument/2006/relationships" xmlns:m="http://schemas.openxmlformats.org/officeDocument/2006/math" xmlns:v="urn:schemas-microsoft-com:vml" xmlns:wp14="http://schemas.microsoft.com/office/word/2010/wordprocessingDrawing" xmlns:wp="http://schemas.openxmlformats.org/drawingml/2006/wordprocessingDrawing" xmlns:w10="urn:schemas-microsoft-com:office:word" xmlns:w="http://schemas.openxmlformats.org/wordprocessingml/2006/main" xmlns:w14="http://schemas.microsoft.com/office/word/2010/wordml" xmlns:w15="http://schemas.microsoft.com/office/word/2012/wordml" xmlns:w16cex="http://schemas.microsoft.com/office/word/2018/wordml/cex" xmlns:w16cid="http://schemas.microsoft.com/office/word/2016/wordml/cid" xmlns:w16="http://schemas.microsoft.com/office/word/2018/wordml" xmlns:w16sdtdh="http://schemas.microsoft.com/office/word/2020/wordml/sdtdatahash" xmlns:w16se="http://schemas.microsoft.com/office/word/2015/wordml/symex" xmlns:wpg="http://schemas.microsoft.com/office/word/2010/wordprocessingGroup" xmlns:wpi="http://schemas.microsoft.com/office/word/2010/wordprocessingInk" xmlns:wne="http://schemas.microsoft.com/office/word/2006/wordml" xmlns:wps="http://schemas.microsoft.com/office/word/2010/wordprocessingShape" mc:Ignorable="w14 w15 w16se w16cid w16 w16cex w16sdtdh wp14">
   <w:body>
     <w:p>
       <w:pPr>
@@ -507,23 +507,7 @@
           <w:sz w:val="24"/>
           <w:szCs w:val="24"/>
         </w:rPr>
-        <w:t xml:space="preserve">When </w:t>
-      </w:r>
-      <w:r>
-        <w:rPr>
-          <w:rFonts w:ascii="Times New Roman" w:hAnsi="Times New Roman" w:cs="Times New Roman"/>
-          <w:sz w:val="24"/>
-          <w:szCs w:val="24"/>
-        </w:rPr>
-        <w:t>these</w:t>
-      </w:r>
-      <w:r>
-        <w:rPr>
-          <w:rFonts w:ascii="Times New Roman" w:hAnsi="Times New Roman" w:cs="Times New Roman"/>
-          <w:sz w:val="24"/>
-          <w:szCs w:val="24"/>
-        </w:rPr>
-        <w:t xml:space="preserve"> algorithms are given large datasets to analyze, they </w:t>
+        <w:t xml:space="preserve">When these algorithms are given large datasets to analyze, they </w:t>
       </w:r>
       <w:proofErr w:type="gramStart"/>
       <w:r>
@@ -614,15 +598,7 @@
           <w:sz w:val="24"/>
           <w:szCs w:val="24"/>
         </w:rPr>
-        <w:t xml:space="preserve"> the </w:t>
-      </w:r>
-      <w:r>
-        <w:rPr>
-          <w:rFonts w:ascii="Times New Roman" w:hAnsi="Times New Roman" w:cs="Times New Roman"/>
-          <w:sz w:val="24"/>
-          <w:szCs w:val="24"/>
-        </w:rPr>
-        <w:t xml:space="preserve">constantly evolving nature of Cyber </w:t>
+        <w:t xml:space="preserve"> the constantly evolving nature of Cyber </w:t>
       </w:r>
       <w:r>
         <w:rPr>
@@ -709,55 +685,133 @@
           <w:sz w:val="24"/>
           <w:szCs w:val="24"/>
         </w:rPr>
-        <w:t>While, h</w:t>
-      </w:r>
-      <w:r>
-        <w:rPr>
-          <w:rFonts w:ascii="Times New Roman" w:hAnsi="Times New Roman" w:cs="Times New Roman"/>
-          <w:sz w:val="24"/>
-          <w:szCs w:val="24"/>
-        </w:rPr>
-        <w:t>istorically, rule-based systems were the primary method of detecting threats</w:t>
-      </w:r>
-      <w:r>
-        <w:rPr>
-          <w:rFonts w:ascii="Times New Roman" w:hAnsi="Times New Roman" w:cs="Times New Roman"/>
-          <w:sz w:val="24"/>
-          <w:szCs w:val="24"/>
-        </w:rPr>
-        <w:t xml:space="preserve">, </w:t>
-      </w:r>
-      <w:r>
-        <w:rPr>
-          <w:rFonts w:ascii="Times New Roman" w:hAnsi="Times New Roman" w:cs="Times New Roman"/>
-          <w:sz w:val="24"/>
-          <w:szCs w:val="24"/>
-        </w:rPr>
-        <w:t xml:space="preserve">these methods often struggle to identify new and emerging threats, as they rely on pre-defined rule sets that can </w:t>
-      </w:r>
-      <w:r>
-        <w:rPr>
-          <w:rFonts w:ascii="Times New Roman" w:hAnsi="Times New Roman" w:cs="Times New Roman"/>
-          <w:sz w:val="24"/>
-          <w:szCs w:val="24"/>
-        </w:rPr>
-        <w:t xml:space="preserve">be </w:t>
-      </w:r>
-      <w:r>
-        <w:rPr>
-          <w:rFonts w:ascii="Times New Roman" w:hAnsi="Times New Roman" w:cs="Times New Roman"/>
-          <w:sz w:val="24"/>
-          <w:szCs w:val="24"/>
-        </w:rPr>
-        <w:t xml:space="preserve">easily </w:t>
-      </w:r>
-      <w:r>
-        <w:rPr>
-          <w:rFonts w:ascii="Times New Roman" w:hAnsi="Times New Roman" w:cs="Times New Roman"/>
-          <w:sz w:val="24"/>
-          <w:szCs w:val="24"/>
-        </w:rPr>
-        <w:t>exploited</w:t>
+        <w:t>While, historically, rule-based systems were the primary method of detecting threats, these methods often struggle to identify new and emerging threats, as they rely on pre-defined rule sets that can be easily exploited. However, the adaptability of ML algorithms enables them to identify anomalies that rule-based methods may miss</w:t>
+      </w:r>
+      <w:r>
+        <w:rPr>
+          <w:rFonts w:ascii="Times New Roman" w:hAnsi="Times New Roman" w:cs="Times New Roman"/>
+          <w:sz w:val="24"/>
+          <w:szCs w:val="24"/>
+        </w:rPr>
+        <w:t xml:space="preserve">; instead of relying on a set of pre-defined </w:t>
+      </w:r>
+      <w:proofErr w:type="gramStart"/>
+      <w:r>
+        <w:rPr>
+          <w:rFonts w:ascii="Times New Roman" w:hAnsi="Times New Roman" w:cs="Times New Roman"/>
+          <w:sz w:val="24"/>
+          <w:szCs w:val="24"/>
+        </w:rPr>
+        <w:t>rule</w:t>
+      </w:r>
+      <w:proofErr w:type="gramEnd"/>
+      <w:r>
+        <w:rPr>
+          <w:rFonts w:ascii="Times New Roman" w:hAnsi="Times New Roman" w:cs="Times New Roman"/>
+          <w:sz w:val="24"/>
+          <w:szCs w:val="24"/>
+        </w:rPr>
+        <w:t>, they can create new rules as necessary</w:t>
+      </w:r>
+      <w:r>
+        <w:rPr>
+          <w:rFonts w:ascii="Times New Roman" w:hAnsi="Times New Roman" w:cs="Times New Roman"/>
+          <w:sz w:val="24"/>
+          <w:szCs w:val="24"/>
+        </w:rPr>
+        <w:t>. [</w:t>
+      </w:r>
+      <w:proofErr w:type="spellStart"/>
+      <w:r>
+        <w:rPr>
+          <w:rFonts w:ascii="Times New Roman" w:hAnsi="Times New Roman" w:cs="Times New Roman"/>
+          <w:color w:val="FF0000"/>
+          <w:sz w:val="24"/>
+          <w:szCs w:val="24"/>
+        </w:rPr>
+        <w:t>todo</w:t>
+      </w:r>
+      <w:proofErr w:type="spellEnd"/>
+      <w:r>
+        <w:rPr>
+          <w:rFonts w:ascii="Times New Roman" w:hAnsi="Times New Roman" w:cs="Times New Roman"/>
+          <w:color w:val="FF0000"/>
+          <w:sz w:val="24"/>
+          <w:szCs w:val="24"/>
+        </w:rPr>
+        <w:t xml:space="preserve">: add more </w:t>
+      </w:r>
+      <w:commentRangeStart w:id="4"/>
+      <w:r>
+        <w:rPr>
+          <w:rFonts w:ascii="Times New Roman" w:hAnsi="Times New Roman" w:cs="Times New Roman"/>
+          <w:color w:val="FF0000"/>
+          <w:sz w:val="24"/>
+          <w:szCs w:val="24"/>
+        </w:rPr>
+        <w:t>context</w:t>
+      </w:r>
+      <w:commentRangeEnd w:id="4"/>
+      <w:r>
+        <w:rPr>
+          <w:rStyle w:val="CommentReference"/>
+          <w:rFonts w:ascii="Times New Roman" w:hAnsi="Times New Roman" w:cs="Times New Roman"/>
+          <w:color w:val="FF0000"/>
+          <w:sz w:val="24"/>
+          <w:szCs w:val="24"/>
+        </w:rPr>
+        <w:commentReference w:id="4"/>
+      </w:r>
+      <w:r>
+        <w:rPr>
+          <w:rFonts w:ascii="Times New Roman" w:hAnsi="Times New Roman" w:cs="Times New Roman"/>
+          <w:sz w:val="24"/>
+          <w:szCs w:val="24"/>
+        </w:rPr>
+        <w:t>]</w:t>
+      </w:r>
+    </w:p>
+    <w:p>
+      <w:pPr>
+        <w:rPr>
+          <w:rFonts w:ascii="Times New Roman" w:hAnsi="Times New Roman" w:cs="Times New Roman"/>
+          <w:sz w:val="24"/>
+          <w:szCs w:val="24"/>
+        </w:rPr>
+      </w:pPr>
+      <w:r>
+        <w:rPr>
+          <w:rFonts w:ascii="Times New Roman" w:hAnsi="Times New Roman" w:cs="Times New Roman"/>
+          <w:sz w:val="24"/>
+          <w:szCs w:val="24"/>
+        </w:rPr>
+        <w:t xml:space="preserve">An example of ML's superiority </w:t>
+      </w:r>
+      <w:proofErr w:type="gramStart"/>
+      <w:r>
+        <w:rPr>
+          <w:rFonts w:ascii="Times New Roman" w:hAnsi="Times New Roman" w:cs="Times New Roman"/>
+          <w:sz w:val="24"/>
+          <w:szCs w:val="24"/>
+        </w:rPr>
+        <w:t>over rule</w:t>
+      </w:r>
+      <w:proofErr w:type="gramEnd"/>
+      <w:r>
+        <w:rPr>
+          <w:rFonts w:ascii="Times New Roman" w:hAnsi="Times New Roman" w:cs="Times New Roman"/>
+          <w:sz w:val="24"/>
+          <w:szCs w:val="24"/>
+        </w:rPr>
+        <w:t xml:space="preserve">-based systems can be seen in </w:t>
+      </w:r>
+      <w:r>
+        <w:rPr>
+          <w:rFonts w:ascii="Times New Roman" w:hAnsi="Times New Roman" w:cs="Times New Roman"/>
+          <w:sz w:val="24"/>
+          <w:szCs w:val="24"/>
+        </w:rPr>
+        <w:t>the context of spam detection</w:t>
       </w:r>
       <w:r>
         <w:rPr>
@@ -773,164 +827,6 @@
           <w:sz w:val="24"/>
           <w:szCs w:val="24"/>
         </w:rPr>
-        <w:t xml:space="preserve"> However, the adaptability of ML algorithms </w:t>
-      </w:r>
-      <w:r>
-        <w:rPr>
-          <w:rFonts w:ascii="Times New Roman" w:hAnsi="Times New Roman" w:cs="Times New Roman"/>
-          <w:sz w:val="24"/>
-          <w:szCs w:val="24"/>
-        </w:rPr>
-        <w:t>enables them to identify anomalies that rule-based methods may miss</w:t>
-      </w:r>
-      <w:r>
-        <w:rPr>
-          <w:rFonts w:ascii="Times New Roman" w:hAnsi="Times New Roman" w:cs="Times New Roman"/>
-          <w:sz w:val="24"/>
-          <w:szCs w:val="24"/>
-        </w:rPr>
-        <w:t xml:space="preserve">; instead of relying on a set of pre-defined </w:t>
-      </w:r>
-      <w:proofErr w:type="gramStart"/>
-      <w:r>
-        <w:rPr>
-          <w:rFonts w:ascii="Times New Roman" w:hAnsi="Times New Roman" w:cs="Times New Roman"/>
-          <w:sz w:val="24"/>
-          <w:szCs w:val="24"/>
-        </w:rPr>
-        <w:t>rule</w:t>
-      </w:r>
-      <w:proofErr w:type="gramEnd"/>
-      <w:r>
-        <w:rPr>
-          <w:rFonts w:ascii="Times New Roman" w:hAnsi="Times New Roman" w:cs="Times New Roman"/>
-          <w:sz w:val="24"/>
-          <w:szCs w:val="24"/>
-        </w:rPr>
-        <w:t>, they can create new rules as necessary</w:t>
-      </w:r>
-      <w:r>
-        <w:rPr>
-          <w:rFonts w:ascii="Times New Roman" w:hAnsi="Times New Roman" w:cs="Times New Roman"/>
-          <w:sz w:val="24"/>
-          <w:szCs w:val="24"/>
-        </w:rPr>
-        <w:t>. [</w:t>
-      </w:r>
-      <w:proofErr w:type="spellStart"/>
-      <w:r>
-        <w:rPr>
-          <w:rFonts w:ascii="Times New Roman" w:hAnsi="Times New Roman" w:cs="Times New Roman"/>
-          <w:color w:val="FF0000"/>
-          <w:sz w:val="24"/>
-          <w:szCs w:val="24"/>
-        </w:rPr>
-        <w:t>todo</w:t>
-      </w:r>
-      <w:proofErr w:type="spellEnd"/>
-      <w:r>
-        <w:rPr>
-          <w:rFonts w:ascii="Times New Roman" w:hAnsi="Times New Roman" w:cs="Times New Roman"/>
-          <w:color w:val="FF0000"/>
-          <w:sz w:val="24"/>
-          <w:szCs w:val="24"/>
-        </w:rPr>
-        <w:t xml:space="preserve">: add more </w:t>
-      </w:r>
-      <w:commentRangeStart w:id="4"/>
-      <w:r>
-        <w:rPr>
-          <w:rFonts w:ascii="Times New Roman" w:hAnsi="Times New Roman" w:cs="Times New Roman"/>
-          <w:color w:val="FF0000"/>
-          <w:sz w:val="24"/>
-          <w:szCs w:val="24"/>
-        </w:rPr>
-        <w:t>context</w:t>
-      </w:r>
-      <w:commentRangeEnd w:id="4"/>
-      <w:r>
-        <w:rPr>
-          <w:rStyle w:val="CommentReference"/>
-          <w:rFonts w:ascii="Times New Roman" w:hAnsi="Times New Roman" w:cs="Times New Roman"/>
-          <w:color w:val="FF0000"/>
-          <w:sz w:val="24"/>
-          <w:szCs w:val="24"/>
-        </w:rPr>
-        <w:commentReference w:id="4"/>
-      </w:r>
-      <w:r>
-        <w:rPr>
-          <w:rFonts w:ascii="Times New Roman" w:hAnsi="Times New Roman" w:cs="Times New Roman"/>
-          <w:sz w:val="24"/>
-          <w:szCs w:val="24"/>
-        </w:rPr>
-        <w:t>]</w:t>
-      </w:r>
-    </w:p>
-    <w:p>
-      <w:pPr>
-        <w:rPr>
-          <w:rFonts w:ascii="Times New Roman" w:hAnsi="Times New Roman" w:cs="Times New Roman"/>
-          <w:sz w:val="24"/>
-          <w:szCs w:val="24"/>
-        </w:rPr>
-      </w:pPr>
-      <w:r>
-        <w:rPr>
-          <w:rFonts w:ascii="Times New Roman" w:hAnsi="Times New Roman" w:cs="Times New Roman"/>
-          <w:sz w:val="24"/>
-          <w:szCs w:val="24"/>
-        </w:rPr>
-        <w:t xml:space="preserve">An example of ML's superiority </w:t>
-      </w:r>
-      <w:proofErr w:type="gramStart"/>
-      <w:r>
-        <w:rPr>
-          <w:rFonts w:ascii="Times New Roman" w:hAnsi="Times New Roman" w:cs="Times New Roman"/>
-          <w:sz w:val="24"/>
-          <w:szCs w:val="24"/>
-        </w:rPr>
-        <w:t>over rule</w:t>
-      </w:r>
-      <w:proofErr w:type="gramEnd"/>
-      <w:r>
-        <w:rPr>
-          <w:rFonts w:ascii="Times New Roman" w:hAnsi="Times New Roman" w:cs="Times New Roman"/>
-          <w:sz w:val="24"/>
-          <w:szCs w:val="24"/>
-        </w:rPr>
-        <w:t xml:space="preserve">-based systems </w:t>
-      </w:r>
-      <w:r>
-        <w:rPr>
-          <w:rFonts w:ascii="Times New Roman" w:hAnsi="Times New Roman" w:cs="Times New Roman"/>
-          <w:sz w:val="24"/>
-          <w:szCs w:val="24"/>
-        </w:rPr>
-        <w:t xml:space="preserve">can be seen in </w:t>
-      </w:r>
-      <w:r>
-        <w:rPr>
-          <w:rFonts w:ascii="Times New Roman" w:hAnsi="Times New Roman" w:cs="Times New Roman"/>
-          <w:sz w:val="24"/>
-          <w:szCs w:val="24"/>
-        </w:rPr>
-        <w:t>the context of spam detection</w:t>
-      </w:r>
-      <w:r>
-        <w:rPr>
-          <w:rFonts w:ascii="Times New Roman" w:hAnsi="Times New Roman" w:cs="Times New Roman"/>
-          <w:sz w:val="24"/>
-          <w:szCs w:val="24"/>
-        </w:rPr>
-        <w:t>.</w:t>
-      </w:r>
-      <w:r>
-        <w:rPr>
-          <w:rFonts w:ascii="Times New Roman" w:hAnsi="Times New Roman" w:cs="Times New Roman"/>
-          <w:sz w:val="24"/>
-          <w:szCs w:val="24"/>
-        </w:rPr>
         <w:t xml:space="preserve"> Spam emails and text messages are </w:t>
       </w:r>
       <w:r>
@@ -947,15 +843,7 @@
           <w:sz w:val="24"/>
           <w:szCs w:val="24"/>
         </w:rPr>
-        <w:t>illegally accessing confidential data</w:t>
-      </w:r>
-      <w:r>
-        <w:rPr>
-          <w:rFonts w:ascii="Times New Roman" w:hAnsi="Times New Roman" w:cs="Times New Roman"/>
-          <w:sz w:val="24"/>
-          <w:szCs w:val="24"/>
-        </w:rPr>
-        <w:t xml:space="preserve"> </w:t>
+        <w:t xml:space="preserve">illegally accessing confidential data </w:t>
       </w:r>
       <w:r>
         <w:rPr>
@@ -971,23 +859,7 @@
           <w:sz w:val="24"/>
           <w:szCs w:val="24"/>
         </w:rPr>
-        <w:t>, spreading malicious software with harmful</w:t>
-      </w:r>
-      <w:r>
-        <w:rPr>
-          <w:rFonts w:ascii="Times New Roman" w:hAnsi="Times New Roman" w:cs="Times New Roman"/>
-          <w:sz w:val="24"/>
-          <w:szCs w:val="24"/>
-        </w:rPr>
-        <w:t xml:space="preserve"> links or attachments</w:t>
-      </w:r>
-      <w:r>
-        <w:rPr>
-          <w:rFonts w:ascii="Times New Roman" w:hAnsi="Times New Roman" w:cs="Times New Roman"/>
-          <w:sz w:val="24"/>
-          <w:szCs w:val="24"/>
-        </w:rPr>
-        <w:t>, and more [</w:t>
+        <w:t>, spreading malicious software with harmful links or attachments, and more [</w:t>
       </w:r>
       <w:hyperlink w:anchor="_Detection" w:history="1">
         <w:r>
@@ -1014,15 +886,7 @@
           <w:sz w:val="24"/>
           <w:szCs w:val="24"/>
         </w:rPr>
-        <w:t xml:space="preserve">. </w:t>
-      </w:r>
-      <w:r>
-        <w:rPr>
-          <w:rFonts w:ascii="Times New Roman" w:hAnsi="Times New Roman" w:cs="Times New Roman"/>
-          <w:sz w:val="24"/>
-          <w:szCs w:val="24"/>
-        </w:rPr>
-        <w:t>[</w:t>
+        <w:t>. [</w:t>
       </w:r>
       <w:proofErr w:type="spellStart"/>
       <w:r>
@@ -1204,6 +1068,40 @@
         </w:rPr>
         <w:t>]</w:t>
       </w:r>
+      <w:r>
+        <w:rPr>
+          <w:rFonts w:ascii="Times New Roman" w:hAnsi="Times New Roman" w:cs="Times New Roman"/>
+          <w:sz w:val="24"/>
+          <w:szCs w:val="24"/>
+        </w:rPr>
+        <w:t xml:space="preserve"> – include dataset name, programming language (python), Kaggle, 3 types of models (KNN, naïve bayes, decision tree/random forest)</w:t>
+      </w:r>
+      <w:r>
+        <w:rPr>
+          <w:rFonts w:ascii="Times New Roman" w:hAnsi="Times New Roman" w:cs="Times New Roman"/>
+          <w:sz w:val="24"/>
+          <w:szCs w:val="24"/>
+        </w:rPr>
+        <w:t xml:space="preserve">, </w:t>
+      </w:r>
+      <w:proofErr w:type="gramStart"/>
+      <w:r>
+        <w:rPr>
+          <w:rFonts w:ascii="Times New Roman" w:hAnsi="Times New Roman" w:cs="Times New Roman"/>
+          <w:sz w:val="24"/>
+          <w:szCs w:val="24"/>
+        </w:rPr>
+        <w:t>NLP(</w:t>
+      </w:r>
+      <w:proofErr w:type="gramEnd"/>
+      <w:r>
+        <w:rPr>
+          <w:rFonts w:ascii="Times New Roman" w:hAnsi="Times New Roman" w:cs="Times New Roman"/>
+          <w:sz w:val="24"/>
+          <w:szCs w:val="24"/>
+        </w:rPr>
+        <w:t>define stop words)</w:t>
+      </w:r>
     </w:p>
     <w:p>
       <w:pPr>
@@ -1454,23 +1352,71 @@
           <w:sz w:val="24"/>
           <w:szCs w:val="24"/>
         </w:rPr>
-        <w:t xml:space="preserve"> available dataset</w:t>
-      </w:r>
-      <w:r>
-        <w:rPr>
-          <w:rFonts w:ascii="Times New Roman" w:hAnsi="Times New Roman" w:cs="Times New Roman"/>
-          <w:sz w:val="24"/>
-          <w:szCs w:val="24"/>
-        </w:rPr>
-        <w:t xml:space="preserve"> Kaggle “</w:t>
-      </w:r>
-      <w:r>
-        <w:rPr>
-          <w:rFonts w:ascii="Times New Roman" w:hAnsi="Times New Roman" w:cs="Times New Roman"/>
-          <w:sz w:val="24"/>
-          <w:szCs w:val="24"/>
-        </w:rPr>
-        <w:t>Spam (or) Ham</w:t>
+        <w:t xml:space="preserve"> available </w:t>
+      </w:r>
+      <w:r>
+        <w:rPr>
+          <w:rFonts w:ascii="Times New Roman" w:hAnsi="Times New Roman" w:cs="Times New Roman"/>
+          <w:sz w:val="24"/>
+          <w:szCs w:val="24"/>
+        </w:rPr>
+        <w:t xml:space="preserve">Kaggle </w:t>
+      </w:r>
+      <w:r>
+        <w:rPr>
+          <w:rFonts w:ascii="Times New Roman" w:hAnsi="Times New Roman" w:cs="Times New Roman"/>
+          <w:sz w:val="24"/>
+          <w:szCs w:val="24"/>
+        </w:rPr>
+        <w:t>dataset</w:t>
+      </w:r>
+      <w:r>
+        <w:rPr>
+          <w:rFonts w:ascii="Times New Roman" w:hAnsi="Times New Roman" w:cs="Times New Roman"/>
+          <w:sz w:val="24"/>
+          <w:szCs w:val="24"/>
+        </w:rPr>
+        <w:t>,</w:t>
+      </w:r>
+      <w:r>
+        <w:rPr>
+          <w:rFonts w:ascii="Times New Roman" w:hAnsi="Times New Roman" w:cs="Times New Roman"/>
+          <w:sz w:val="24"/>
+          <w:szCs w:val="24"/>
+        </w:rPr>
+        <w:t xml:space="preserve"> “</w:t>
+      </w:r>
+      <w:r>
+        <w:rPr>
+          <w:rFonts w:ascii="Times New Roman" w:hAnsi="Times New Roman" w:cs="Times New Roman"/>
+          <w:sz w:val="24"/>
+          <w:szCs w:val="24"/>
+        </w:rPr>
+        <w:t xml:space="preserve">Spam (or) </w:t>
+      </w:r>
+      <w:commentRangeStart w:id="8"/>
+      <w:r>
+        <w:rPr>
+          <w:rFonts w:ascii="Times New Roman" w:hAnsi="Times New Roman" w:cs="Times New Roman"/>
+          <w:sz w:val="24"/>
+          <w:szCs w:val="24"/>
+        </w:rPr>
+        <w:t>Ham</w:t>
+      </w:r>
+      <w:commentRangeEnd w:id="8"/>
+      <w:r>
+        <w:rPr>
+          <w:rStyle w:val="CommentReference"/>
+        </w:rPr>
+        <w:commentReference w:id="8"/>
+      </w:r>
+      <w:r>
+        <w:rPr>
+          <w:rFonts w:ascii="Times New Roman" w:hAnsi="Times New Roman" w:cs="Times New Roman"/>
+          <w:sz w:val="24"/>
+          <w:szCs w:val="24"/>
+        </w:rPr>
+        <w:t>,</w:t>
       </w:r>
       <w:r>
         <w:rPr>
@@ -1584,39 +1530,15 @@
           <w:sz w:val="24"/>
           <w:szCs w:val="24"/>
         </w:rPr>
-        <w:t>The University of California, Irvine</w:t>
-      </w:r>
-      <w:r>
-        <w:rPr>
-          <w:rFonts w:ascii="Times New Roman" w:hAnsi="Times New Roman" w:cs="Times New Roman"/>
-          <w:sz w:val="24"/>
-          <w:szCs w:val="24"/>
-        </w:rPr>
-        <w:t xml:space="preserve">’s (UCI) </w:t>
-      </w:r>
-      <w:r>
-        <w:rPr>
-          <w:rFonts w:ascii="Times New Roman" w:hAnsi="Times New Roman" w:cs="Times New Roman"/>
-          <w:sz w:val="24"/>
-          <w:szCs w:val="24"/>
-        </w:rPr>
-        <w:t>‘</w:t>
-      </w:r>
-      <w:r>
-        <w:rPr>
-          <w:rFonts w:ascii="Times New Roman" w:hAnsi="Times New Roman" w:cs="Times New Roman"/>
-          <w:sz w:val="24"/>
-          <w:szCs w:val="24"/>
-        </w:rPr>
-        <w:t>SMS Spam Collection Dataset</w:t>
-      </w:r>
-      <w:r>
-        <w:rPr>
-          <w:rFonts w:ascii="Times New Roman" w:hAnsi="Times New Roman" w:cs="Times New Roman"/>
-          <w:sz w:val="24"/>
-          <w:szCs w:val="24"/>
-        </w:rPr>
-        <w:t>’ [</w:t>
+        <w:t xml:space="preserve">The University of California, Irvine’s (UCI) </w:t>
+      </w:r>
+      <w:r>
+        <w:rPr>
+          <w:rFonts w:ascii="Times New Roman" w:hAnsi="Times New Roman" w:cs="Times New Roman"/>
+          <w:sz w:val="24"/>
+          <w:szCs w:val="24"/>
+        </w:rPr>
+        <w:t>‘SMS Spam Collection Dataset’ [</w:t>
       </w:r>
       <w:hyperlink w:anchor="_[OGSMS]" w:history="1">
         <w:r>
@@ -1635,23 +1557,31 @@
           <w:sz w:val="24"/>
           <w:szCs w:val="24"/>
         </w:rPr>
-        <w:t>]</w:t>
-      </w:r>
-      <w:r>
-        <w:rPr>
-          <w:rFonts w:ascii="Times New Roman" w:hAnsi="Times New Roman" w:cs="Times New Roman"/>
-          <w:sz w:val="24"/>
-          <w:szCs w:val="24"/>
-        </w:rPr>
-        <w:t>.</w:t>
-      </w:r>
-      <w:r>
-        <w:rPr>
-          <w:rFonts w:ascii="Times New Roman" w:hAnsi="Times New Roman" w:cs="Times New Roman"/>
-          <w:sz w:val="24"/>
-          <w:szCs w:val="24"/>
-        </w:rPr>
-        <w:t xml:space="preserve"> The </w:t>
+        <w:t>].</w:t>
+      </w:r>
+      <w:r>
+        <w:rPr>
+          <w:rFonts w:ascii="Times New Roman" w:hAnsi="Times New Roman" w:cs="Times New Roman"/>
+          <w:sz w:val="24"/>
+          <w:szCs w:val="24"/>
+        </w:rPr>
+        <w:t xml:space="preserve"> The</w:t>
+      </w:r>
+      <w:r>
+        <w:rPr>
+          <w:rFonts w:ascii="Times New Roman" w:hAnsi="Times New Roman" w:cs="Times New Roman"/>
+          <w:sz w:val="24"/>
+          <w:szCs w:val="24"/>
+        </w:rPr>
+        <w:t xml:space="preserve"> original</w:t>
+      </w:r>
+      <w:r>
+        <w:rPr>
+          <w:rFonts w:ascii="Times New Roman" w:hAnsi="Times New Roman" w:cs="Times New Roman"/>
+          <w:sz w:val="24"/>
+          <w:szCs w:val="24"/>
+        </w:rPr>
+        <w:t xml:space="preserve"> </w:t>
       </w:r>
       <w:r>
         <w:rPr>
@@ -1683,23 +1613,7 @@
           <w:sz w:val="24"/>
           <w:szCs w:val="24"/>
         </w:rPr>
-        <w:t xml:space="preserve"> consolidated from various public sources, including </w:t>
-      </w:r>
-      <w:r>
-        <w:rPr>
-          <w:rFonts w:ascii="Times New Roman" w:hAnsi="Times New Roman" w:cs="Times New Roman"/>
-          <w:sz w:val="24"/>
-          <w:szCs w:val="24"/>
-        </w:rPr>
-        <w:t>425 spam messages</w:t>
-      </w:r>
-      <w:r>
-        <w:rPr>
-          <w:rFonts w:ascii="Times New Roman" w:hAnsi="Times New Roman" w:cs="Times New Roman"/>
-          <w:sz w:val="24"/>
-          <w:szCs w:val="24"/>
-        </w:rPr>
-        <w:t xml:space="preserve"> from </w:t>
+        <w:t xml:space="preserve"> consolidated from various public sources, including 425 spam messages from </w:t>
       </w:r>
       <w:proofErr w:type="spellStart"/>
       <w:r>
@@ -1717,79 +1631,7 @@
           <w:sz w:val="24"/>
           <w:szCs w:val="24"/>
         </w:rPr>
-        <w:t xml:space="preserve">, 3,375 ham messages from </w:t>
-      </w:r>
-      <w:r>
-        <w:rPr>
-          <w:rFonts w:ascii="Times New Roman" w:hAnsi="Times New Roman" w:cs="Times New Roman"/>
-          <w:sz w:val="24"/>
-          <w:szCs w:val="24"/>
-        </w:rPr>
-        <w:t>NUS SMS Corpus (NSC)</w:t>
-      </w:r>
-      <w:r>
-        <w:rPr>
-          <w:rFonts w:ascii="Times New Roman" w:hAnsi="Times New Roman" w:cs="Times New Roman"/>
-          <w:sz w:val="24"/>
-          <w:szCs w:val="24"/>
-        </w:rPr>
-        <w:t xml:space="preserve">, 450 ham messages from </w:t>
-      </w:r>
-      <w:r>
-        <w:rPr>
-          <w:rFonts w:ascii="Times New Roman" w:hAnsi="Times New Roman" w:cs="Times New Roman"/>
-          <w:sz w:val="24"/>
-          <w:szCs w:val="24"/>
-        </w:rPr>
-        <w:t>Caroline Tag's PhD Thesis</w:t>
-      </w:r>
-      <w:r>
-        <w:rPr>
-          <w:rFonts w:ascii="Times New Roman" w:hAnsi="Times New Roman" w:cs="Times New Roman"/>
-          <w:sz w:val="24"/>
-          <w:szCs w:val="24"/>
-        </w:rPr>
-        <w:t xml:space="preserve">, and </w:t>
-      </w:r>
-      <w:r>
-        <w:rPr>
-          <w:rFonts w:ascii="Times New Roman" w:hAnsi="Times New Roman" w:cs="Times New Roman"/>
-          <w:sz w:val="24"/>
-          <w:szCs w:val="24"/>
-        </w:rPr>
-        <w:t>1,002 ham and 322 spam messages</w:t>
-      </w:r>
-      <w:r>
-        <w:rPr>
-          <w:rFonts w:ascii="Times New Roman" w:hAnsi="Times New Roman" w:cs="Times New Roman"/>
-          <w:sz w:val="24"/>
-          <w:szCs w:val="24"/>
-        </w:rPr>
-        <w:t xml:space="preserve"> from the </w:t>
-      </w:r>
-      <w:r>
-        <w:rPr>
-          <w:rFonts w:ascii="Times New Roman" w:hAnsi="Times New Roman" w:cs="Times New Roman"/>
-          <w:sz w:val="24"/>
-          <w:szCs w:val="24"/>
-        </w:rPr>
-        <w:t>SMS Spam Corpus v.0.1 Big</w:t>
-      </w:r>
-      <w:r>
-        <w:rPr>
-          <w:rFonts w:ascii="Times New Roman" w:hAnsi="Times New Roman" w:cs="Times New Roman"/>
-          <w:sz w:val="24"/>
-          <w:szCs w:val="24"/>
-        </w:rPr>
-        <w:t xml:space="preserve"> </w:t>
-      </w:r>
-      <w:r>
-        <w:rPr>
-          <w:rFonts w:ascii="Times New Roman" w:hAnsi="Times New Roman" w:cs="Times New Roman"/>
-          <w:sz w:val="24"/>
-          <w:szCs w:val="24"/>
-        </w:rPr>
-        <w:t>[</w:t>
+        <w:t>, 3,375 ham messages from NUS SMS Corpus (NSC), 450 ham messages from Caroline Tag's PhD Thesis, and 1,002 ham and 322 spam messages from the SMS Spam Corpus v.0.1 Big [</w:t>
       </w:r>
       <w:hyperlink w:anchor="_[OGSMS]" w:history="1">
         <w:r>
@@ -1818,62 +1660,77 @@
         </w:rPr>
         <w:t xml:space="preserve"> </w:t>
       </w:r>
-    </w:p>
-    <w:p>
-      <w:pPr>
-        <w:rPr>
-          <w:rFonts w:ascii="Times New Roman" w:hAnsi="Times New Roman" w:cs="Times New Roman"/>
-          <w:sz w:val="24"/>
-          <w:szCs w:val="24"/>
-        </w:rPr>
-      </w:pPr>
-      <w:r>
-        <w:rPr>
-          <w:rFonts w:ascii="Times New Roman" w:hAnsi="Times New Roman" w:cs="Times New Roman"/>
-          <w:sz w:val="24"/>
-          <w:szCs w:val="24"/>
-        </w:rPr>
-        <w:t xml:space="preserve">Resulting in </w:t>
-      </w:r>
-      <w:r>
-        <w:rPr>
-          <w:rFonts w:ascii="Times New Roman" w:hAnsi="Times New Roman" w:cs="Times New Roman"/>
-          <w:sz w:val="24"/>
-          <w:szCs w:val="24"/>
-        </w:rPr>
-        <w:t xml:space="preserve">5572 </w:t>
-      </w:r>
-      <w:r>
-        <w:rPr>
-          <w:rFonts w:ascii="Times New Roman" w:hAnsi="Times New Roman" w:cs="Times New Roman"/>
-          <w:sz w:val="24"/>
-          <w:szCs w:val="24"/>
-        </w:rPr>
-        <w:t xml:space="preserve">Short </w:t>
-      </w:r>
-      <w:r>
-        <w:rPr>
-          <w:rFonts w:ascii="Times New Roman" w:hAnsi="Times New Roman" w:cs="Times New Roman"/>
-          <w:sz w:val="24"/>
-          <w:szCs w:val="24"/>
-        </w:rPr>
-        <w:t>M</w:t>
-      </w:r>
-      <w:r>
-        <w:rPr>
-          <w:rFonts w:ascii="Times New Roman" w:hAnsi="Times New Roman" w:cs="Times New Roman"/>
-          <w:sz w:val="24"/>
-          <w:szCs w:val="24"/>
-        </w:rPr>
-        <w:t>essage Service</w:t>
-      </w:r>
-      <w:r>
-        <w:rPr>
-          <w:rFonts w:ascii="Times New Roman" w:hAnsi="Times New Roman" w:cs="Times New Roman"/>
-          <w:sz w:val="24"/>
-          <w:szCs w:val="24"/>
-        </w:rPr>
-        <w:t xml:space="preserve"> (SMS) messages,</w:t>
+      <w:r>
+        <w:rPr>
+          <w:rFonts w:ascii="Times New Roman" w:hAnsi="Times New Roman" w:cs="Times New Roman"/>
+          <w:sz w:val="24"/>
+          <w:szCs w:val="24"/>
+        </w:rPr>
+        <w:t xml:space="preserve">The version we are using </w:t>
+      </w:r>
+      <w:r>
+        <w:rPr>
+          <w:rFonts w:ascii="Times New Roman" w:hAnsi="Times New Roman" w:cs="Times New Roman"/>
+          <w:sz w:val="24"/>
+          <w:szCs w:val="24"/>
+        </w:rPr>
+        <w:t>was selected due to accessibility and minor pre-processing</w:t>
+      </w:r>
+      <w:r>
+        <w:rPr>
+          <w:rFonts w:ascii="Times New Roman" w:hAnsi="Times New Roman" w:cs="Times New Roman"/>
+          <w:sz w:val="24"/>
+          <w:szCs w:val="24"/>
+        </w:rPr>
+        <w:t xml:space="preserve">, as two messages were formatted </w:t>
+      </w:r>
+      <w:r>
+        <w:rPr>
+          <w:rFonts w:ascii="Times New Roman" w:hAnsi="Times New Roman" w:cs="Times New Roman"/>
+          <w:sz w:val="24"/>
+          <w:szCs w:val="24"/>
+        </w:rPr>
+        <w:t xml:space="preserve">incorrectly and resulted in </w:t>
+      </w:r>
+      <w:r>
+        <w:rPr>
+          <w:rFonts w:ascii="Times New Roman" w:hAnsi="Times New Roman" w:cs="Times New Roman"/>
+          <w:sz w:val="24"/>
+          <w:szCs w:val="24"/>
+        </w:rPr>
+        <w:t>missing value</w:t>
+      </w:r>
+      <w:r>
+        <w:rPr>
+          <w:rFonts w:ascii="Times New Roman" w:hAnsi="Times New Roman" w:cs="Times New Roman"/>
+          <w:sz w:val="24"/>
+          <w:szCs w:val="24"/>
+        </w:rPr>
+        <w:t>s</w:t>
+      </w:r>
+      <w:r>
+        <w:rPr>
+          <w:rFonts w:ascii="Times New Roman" w:hAnsi="Times New Roman" w:cs="Times New Roman"/>
+          <w:sz w:val="24"/>
+          <w:szCs w:val="24"/>
+        </w:rPr>
+        <w:t>.</w:t>
+      </w:r>
+      <w:r>
+        <w:rPr>
+          <w:rFonts w:ascii="Times New Roman" w:hAnsi="Times New Roman" w:cs="Times New Roman"/>
+          <w:sz w:val="24"/>
+          <w:szCs w:val="24"/>
+        </w:rPr>
+        <w:t xml:space="preserve"> As such, our version contains </w:t>
+      </w:r>
+      <w:r>
+        <w:rPr>
+          <w:rFonts w:ascii="Times New Roman" w:hAnsi="Times New Roman" w:cs="Times New Roman"/>
+          <w:sz w:val="24"/>
+          <w:szCs w:val="24"/>
+        </w:rPr>
+        <w:t>5572 Short Message Service (SMS) messages,</w:t>
       </w:r>
       <w:r>
         <w:rPr>
@@ -1889,7 +1746,175 @@
           <w:sz w:val="24"/>
           <w:szCs w:val="24"/>
         </w:rPr>
-        <w:t xml:space="preserve">5169 of which are </w:t>
+        <w:t>5169 of which are unique</w:t>
+      </w:r>
+      <w:r>
+        <w:rPr>
+          <w:rFonts w:ascii="Times New Roman" w:hAnsi="Times New Roman" w:cs="Times New Roman"/>
+          <w:sz w:val="24"/>
+          <w:szCs w:val="24"/>
+        </w:rPr>
+        <w:t xml:space="preserve">. </w:t>
+      </w:r>
+      <w:r>
+        <w:rPr>
+          <w:rFonts w:ascii="Times New Roman" w:hAnsi="Times New Roman" w:cs="Times New Roman"/>
+          <w:sz w:val="24"/>
+          <w:szCs w:val="24"/>
+        </w:rPr>
+        <w:t>Each message is split between two columns: ‘</w:t>
+      </w:r>
+      <w:r>
+        <w:rPr>
+          <w:rFonts w:ascii="Times New Roman" w:hAnsi="Times New Roman" w:cs="Times New Roman"/>
+          <w:sz w:val="24"/>
+          <w:szCs w:val="24"/>
+        </w:rPr>
+        <w:t>Cl</w:t>
+      </w:r>
+      <w:r>
+        <w:rPr>
+          <w:rFonts w:ascii="Times New Roman" w:hAnsi="Times New Roman" w:cs="Times New Roman"/>
+          <w:sz w:val="24"/>
+          <w:szCs w:val="24"/>
+        </w:rPr>
+        <w:t>ass’ which identifies whether it is spam or ham, and ‘</w:t>
+      </w:r>
+      <w:proofErr w:type="spellStart"/>
+      <w:r>
+        <w:rPr>
+          <w:rFonts w:ascii="Times New Roman" w:hAnsi="Times New Roman" w:cs="Times New Roman"/>
+          <w:sz w:val="24"/>
+          <w:szCs w:val="24"/>
+        </w:rPr>
+        <w:t>sms</w:t>
+      </w:r>
+      <w:proofErr w:type="spellEnd"/>
+      <w:r>
+        <w:rPr>
+          <w:rFonts w:ascii="Times New Roman" w:hAnsi="Times New Roman" w:cs="Times New Roman"/>
+          <w:sz w:val="24"/>
+          <w:szCs w:val="24"/>
+        </w:rPr>
+        <w:t>’ which contains the plain-text version of the message.</w:t>
+      </w:r>
+      <w:r>
+        <w:rPr>
+          <w:rFonts w:ascii="Times New Roman" w:hAnsi="Times New Roman" w:cs="Times New Roman"/>
+          <w:sz w:val="24"/>
+          <w:szCs w:val="24"/>
+        </w:rPr>
+        <w:t xml:space="preserve"> </w:t>
+      </w:r>
+    </w:p>
+    <w:p>
+      <w:pPr>
+        <w:pStyle w:val="Heading2"/>
+        <w:rPr>
+          <w:rFonts w:ascii="Times New Roman" w:hAnsi="Times New Roman" w:cs="Times New Roman"/>
+          <w:color w:val="000000" w:themeColor="text1"/>
+          <w:sz w:val="24"/>
+          <w:szCs w:val="24"/>
+        </w:rPr>
+      </w:pPr>
+      <w:r>
+        <w:rPr>
+          <w:rFonts w:ascii="Times New Roman" w:hAnsi="Times New Roman" w:cs="Times New Roman"/>
+          <w:color w:val="000000" w:themeColor="text1"/>
+          <w:sz w:val="24"/>
+          <w:szCs w:val="24"/>
+        </w:rPr>
+        <w:t>Data Configuration</w:t>
+      </w:r>
+      <w:r>
+        <w:rPr>
+          <w:rFonts w:ascii="Times New Roman" w:hAnsi="Times New Roman" w:cs="Times New Roman"/>
+          <w:color w:val="000000" w:themeColor="text1"/>
+          <w:sz w:val="24"/>
+          <w:szCs w:val="24"/>
+        </w:rPr>
+        <w:t xml:space="preserve"> (Transformation?)</w:t>
+      </w:r>
+    </w:p>
+    <w:p>
+      <w:pPr>
+        <w:rPr>
+          <w:rFonts w:ascii="Times New Roman" w:hAnsi="Times New Roman" w:cs="Times New Roman"/>
+          <w:sz w:val="24"/>
+          <w:szCs w:val="24"/>
+        </w:rPr>
+      </w:pPr>
+      <w:r>
+        <w:rPr>
+          <w:rFonts w:ascii="Times New Roman" w:hAnsi="Times New Roman" w:cs="Times New Roman"/>
+          <w:sz w:val="24"/>
+          <w:szCs w:val="24"/>
+        </w:rPr>
+        <w:t xml:space="preserve">To prepare our data for use in our ML algorithms, we first needed to review and analyze a series of properties and decide </w:t>
+      </w:r>
+      <w:r>
+        <w:rPr>
+          <w:rFonts w:ascii="Times New Roman" w:hAnsi="Times New Roman" w:cs="Times New Roman"/>
+          <w:sz w:val="24"/>
+          <w:szCs w:val="24"/>
+        </w:rPr>
+        <w:t>which, if any, transformations were required</w:t>
+      </w:r>
+      <w:r>
+        <w:rPr>
+          <w:rFonts w:ascii="Times New Roman" w:hAnsi="Times New Roman" w:cs="Times New Roman"/>
+          <w:sz w:val="24"/>
+          <w:szCs w:val="24"/>
+        </w:rPr>
+        <w:t>.</w:t>
+      </w:r>
+      <w:r>
+        <w:rPr>
+          <w:rFonts w:ascii="Times New Roman" w:hAnsi="Times New Roman" w:cs="Times New Roman"/>
+          <w:sz w:val="24"/>
+          <w:szCs w:val="24"/>
+        </w:rPr>
+        <w:t xml:space="preserve"> We began by importing the </w:t>
+      </w:r>
+      <w:r>
+        <w:rPr>
+          <w:rFonts w:ascii="Times New Roman" w:hAnsi="Times New Roman" w:cs="Times New Roman"/>
+          <w:sz w:val="24"/>
+          <w:szCs w:val="24"/>
+        </w:rPr>
+        <w:t>comma-separated values</w:t>
+      </w:r>
+      <w:r>
+        <w:rPr>
+          <w:rFonts w:ascii="Times New Roman" w:hAnsi="Times New Roman" w:cs="Times New Roman"/>
+          <w:sz w:val="24"/>
+          <w:szCs w:val="24"/>
+        </w:rPr>
+        <w:t xml:space="preserve"> (CSV) </w:t>
+      </w:r>
+      <w:r>
+        <w:rPr>
+          <w:rFonts w:ascii="Times New Roman" w:hAnsi="Times New Roman" w:cs="Times New Roman"/>
+          <w:sz w:val="24"/>
+          <w:szCs w:val="24"/>
+        </w:rPr>
+        <w:t xml:space="preserve">data </w:t>
+      </w:r>
+      <w:r>
+        <w:rPr>
+          <w:rFonts w:ascii="Times New Roman" w:hAnsi="Times New Roman" w:cs="Times New Roman"/>
+          <w:sz w:val="24"/>
+          <w:szCs w:val="24"/>
+        </w:rPr>
+        <w:t xml:space="preserve">file </w:t>
+      </w:r>
+      <w:r>
+        <w:rPr>
+          <w:rFonts w:ascii="Times New Roman" w:hAnsi="Times New Roman" w:cs="Times New Roman"/>
+          <w:sz w:val="24"/>
+          <w:szCs w:val="24"/>
+        </w:rPr>
+        <w:t xml:space="preserve">using the </w:t>
       </w:r>
       <w:proofErr w:type="gramStart"/>
       <w:r>
@@ -1898,25 +1923,131 @@
           <w:sz w:val="24"/>
           <w:szCs w:val="24"/>
         </w:rPr>
-        <w:t>unique</w:t>
+        <w:t>pandas</w:t>
       </w:r>
       <w:proofErr w:type="gramEnd"/>
-    </w:p>
-    <w:p>
-      <w:pPr>
-        <w:rPr>
-          <w:rFonts w:ascii="Times New Roman" w:hAnsi="Times New Roman" w:cs="Times New Roman"/>
-          <w:sz w:val="24"/>
-          <w:szCs w:val="24"/>
-        </w:rPr>
-      </w:pPr>
-      <w:r>
-        <w:rPr>
-          <w:rFonts w:ascii="Times New Roman" w:hAnsi="Times New Roman" w:cs="Times New Roman"/>
-          <w:sz w:val="24"/>
-          <w:szCs w:val="24"/>
-        </w:rPr>
-        <w:t>Each message is split between two columns: ‘class’ which identifies whether it is spam or ham, and ‘</w:t>
+      <w:r>
+        <w:rPr>
+          <w:rFonts w:ascii="Times New Roman" w:hAnsi="Times New Roman" w:cs="Times New Roman"/>
+          <w:sz w:val="24"/>
+          <w:szCs w:val="24"/>
+        </w:rPr>
+        <w:t xml:space="preserve"> library. Pandas is </w:t>
+      </w:r>
+      <w:proofErr w:type="gramStart"/>
+      <w:r>
+        <w:rPr>
+          <w:rFonts w:ascii="Times New Roman" w:hAnsi="Times New Roman" w:cs="Times New Roman"/>
+          <w:sz w:val="24"/>
+          <w:szCs w:val="24"/>
+        </w:rPr>
+        <w:t>a</w:t>
+      </w:r>
+      <w:proofErr w:type="gramEnd"/>
+      <w:r>
+        <w:rPr>
+          <w:rFonts w:ascii="Times New Roman" w:hAnsi="Times New Roman" w:cs="Times New Roman"/>
+          <w:sz w:val="24"/>
+          <w:szCs w:val="24"/>
+        </w:rPr>
+        <w:t xml:space="preserve"> open-source python library </w:t>
+      </w:r>
+      <w:r>
+        <w:rPr>
+          <w:rFonts w:ascii="Times New Roman" w:hAnsi="Times New Roman" w:cs="Times New Roman"/>
+          <w:sz w:val="24"/>
+          <w:szCs w:val="24"/>
+        </w:rPr>
+        <w:t xml:space="preserve">which is commonly used in machine learning as it helps organize, manipulate, and analyze complex tabular data. Our process begins through a series of steps, including </w:t>
+      </w:r>
+      <w:r>
+        <w:rPr>
+          <w:rFonts w:ascii="Times New Roman" w:hAnsi="Times New Roman" w:cs="Times New Roman"/>
+          <w:sz w:val="24"/>
+          <w:szCs w:val="24"/>
+        </w:rPr>
+        <w:t>observing general information, checking for extraneous null values, and view</w:t>
+      </w:r>
+      <w:r>
+        <w:rPr>
+          <w:rFonts w:ascii="Times New Roman" w:hAnsi="Times New Roman" w:cs="Times New Roman"/>
+          <w:sz w:val="24"/>
+          <w:szCs w:val="24"/>
+        </w:rPr>
+        <w:t>ing various</w:t>
+      </w:r>
+      <w:r>
+        <w:rPr>
+          <w:rFonts w:ascii="Times New Roman" w:hAnsi="Times New Roman" w:cs="Times New Roman"/>
+          <w:sz w:val="24"/>
+          <w:szCs w:val="24"/>
+        </w:rPr>
+        <w:t xml:space="preserve"> </w:t>
+      </w:r>
+      <w:r>
+        <w:rPr>
+          <w:rFonts w:ascii="Times New Roman" w:hAnsi="Times New Roman" w:cs="Times New Roman"/>
+          <w:sz w:val="24"/>
+          <w:szCs w:val="24"/>
+        </w:rPr>
+        <w:t>o</w:t>
+      </w:r>
+      <w:r>
+        <w:rPr>
+          <w:rFonts w:ascii="Times New Roman" w:hAnsi="Times New Roman" w:cs="Times New Roman"/>
+          <w:sz w:val="24"/>
+          <w:szCs w:val="24"/>
+        </w:rPr>
+        <w:t>bservations</w:t>
+      </w:r>
+      <w:r>
+        <w:rPr>
+          <w:rFonts w:ascii="Times New Roman" w:hAnsi="Times New Roman" w:cs="Times New Roman"/>
+          <w:sz w:val="24"/>
+          <w:szCs w:val="24"/>
+        </w:rPr>
+        <w:t>.</w:t>
+      </w:r>
+    </w:p>
+    <w:p>
+      <w:pPr>
+        <w:rPr>
+          <w:rFonts w:ascii="Times New Roman" w:hAnsi="Times New Roman" w:cs="Times New Roman"/>
+          <w:sz w:val="24"/>
+          <w:szCs w:val="24"/>
+        </w:rPr>
+      </w:pPr>
+      <w:r>
+        <w:rPr>
+          <w:rFonts w:ascii="Times New Roman" w:hAnsi="Times New Roman" w:cs="Times New Roman"/>
+          <w:sz w:val="24"/>
+          <w:szCs w:val="24"/>
+        </w:rPr>
+        <w:t xml:space="preserve">The general information we produced </w:t>
+      </w:r>
+      <w:r>
+        <w:rPr>
+          <w:rFonts w:ascii="Times New Roman" w:hAnsi="Times New Roman" w:cs="Times New Roman"/>
+          <w:sz w:val="24"/>
+          <w:szCs w:val="24"/>
+        </w:rPr>
+        <w:t>confirm</w:t>
+      </w:r>
+      <w:r>
+        <w:rPr>
+          <w:rFonts w:ascii="Times New Roman" w:hAnsi="Times New Roman" w:cs="Times New Roman"/>
+          <w:sz w:val="24"/>
+          <w:szCs w:val="24"/>
+        </w:rPr>
+        <w:t>ed</w:t>
+      </w:r>
+      <w:r>
+        <w:rPr>
+          <w:rFonts w:ascii="Times New Roman" w:hAnsi="Times New Roman" w:cs="Times New Roman"/>
+          <w:sz w:val="24"/>
+          <w:szCs w:val="24"/>
+        </w:rPr>
+        <w:t xml:space="preserve"> that each column, ‘Class’ and ‘</w:t>
       </w:r>
       <w:proofErr w:type="spellStart"/>
       <w:r>
@@ -1934,267 +2065,426 @@
           <w:sz w:val="24"/>
           <w:szCs w:val="24"/>
         </w:rPr>
-        <w:t>’ which contains the plain-text version of the message.</w:t>
-      </w:r>
-    </w:p>
-    <w:p>
-      <w:pPr>
-        <w:rPr>
-          <w:rFonts w:ascii="Times New Roman" w:hAnsi="Times New Roman" w:cs="Times New Roman"/>
-          <w:sz w:val="24"/>
-          <w:szCs w:val="24"/>
-        </w:rPr>
-      </w:pPr>
-    </w:p>
-    <w:p>
-      <w:pPr>
-        <w:rPr>
-          <w:rFonts w:ascii="Times New Roman" w:hAnsi="Times New Roman" w:cs="Times New Roman"/>
-          <w:sz w:val="24"/>
-          <w:szCs w:val="24"/>
-        </w:rPr>
-      </w:pPr>
-      <w:r>
-        <w:rPr>
-          <w:rFonts w:ascii="Times New Roman" w:hAnsi="Times New Roman" w:cs="Times New Roman"/>
-          <w:sz w:val="24"/>
-          <w:szCs w:val="24"/>
-        </w:rPr>
-        <w:t xml:space="preserve">was selected for our project </w:t>
-      </w:r>
-      <w:r>
-        <w:rPr>
-          <w:rFonts w:ascii="Times New Roman" w:hAnsi="Times New Roman" w:cs="Times New Roman"/>
-          <w:sz w:val="24"/>
-          <w:szCs w:val="24"/>
-        </w:rPr>
-        <w:t xml:space="preserve">due to accessibility and minor pre-processing, </w:t>
-      </w:r>
-      <w:r>
-        <w:rPr>
-          <w:rFonts w:ascii="Times New Roman" w:hAnsi="Times New Roman" w:cs="Times New Roman"/>
-          <w:sz w:val="24"/>
-          <w:szCs w:val="24"/>
-        </w:rPr>
-        <w:t>as missing values and invalid columns have been removed</w:t>
-      </w:r>
-      <w:r>
-        <w:rPr>
-          <w:rFonts w:ascii="Times New Roman" w:hAnsi="Times New Roman" w:cs="Times New Roman"/>
-          <w:sz w:val="24"/>
-          <w:szCs w:val="24"/>
-        </w:rPr>
-        <w:t xml:space="preserve">. </w:t>
-      </w:r>
-    </w:p>
-    <w:p>
-      <w:pPr>
-        <w:rPr>
-          <w:rFonts w:ascii="Times New Roman" w:hAnsi="Times New Roman" w:cs="Times New Roman"/>
-          <w:sz w:val="24"/>
-          <w:szCs w:val="24"/>
-        </w:rPr>
-      </w:pPr>
-      <w:r>
-        <w:rPr>
-          <w:rFonts w:ascii="Times New Roman" w:hAnsi="Times New Roman" w:cs="Times New Roman"/>
-          <w:sz w:val="24"/>
-          <w:szCs w:val="24"/>
-        </w:rPr>
-        <w:t xml:space="preserve">As such, our models will be trained and tested </w:t>
+        <w:t xml:space="preserve">,’ contained 5572 non-null entries; it was important to confirm that each column not only </w:t>
+      </w:r>
+      <w:r>
+        <w:rPr>
+          <w:rFonts w:ascii="Times New Roman" w:hAnsi="Times New Roman" w:cs="Times New Roman"/>
+          <w:sz w:val="24"/>
+          <w:szCs w:val="24"/>
+        </w:rPr>
+        <w:t>contained</w:t>
+      </w:r>
+      <w:r>
+        <w:rPr>
+          <w:rFonts w:ascii="Times New Roman" w:hAnsi="Times New Roman" w:cs="Times New Roman"/>
+          <w:sz w:val="24"/>
+          <w:szCs w:val="24"/>
+        </w:rPr>
+        <w:t xml:space="preserve"> th</w:t>
+      </w:r>
+      <w:r>
+        <w:rPr>
+          <w:rFonts w:ascii="Times New Roman" w:hAnsi="Times New Roman" w:cs="Times New Roman"/>
+          <w:sz w:val="24"/>
+          <w:szCs w:val="24"/>
+        </w:rPr>
+        <w:t>is</w:t>
+      </w:r>
+      <w:r>
+        <w:rPr>
+          <w:rFonts w:ascii="Times New Roman" w:hAnsi="Times New Roman" w:cs="Times New Roman"/>
+          <w:sz w:val="24"/>
+          <w:szCs w:val="24"/>
+        </w:rPr>
+        <w:t xml:space="preserve"> expected value, but that </w:t>
+      </w:r>
+      <w:r>
+        <w:rPr>
+          <w:rFonts w:ascii="Times New Roman" w:hAnsi="Times New Roman" w:cs="Times New Roman"/>
+          <w:sz w:val="24"/>
+          <w:szCs w:val="24"/>
+        </w:rPr>
+        <w:t>the column</w:t>
+      </w:r>
+      <w:r>
+        <w:rPr>
+          <w:rFonts w:ascii="Times New Roman" w:hAnsi="Times New Roman" w:cs="Times New Roman"/>
+          <w:sz w:val="24"/>
+          <w:szCs w:val="24"/>
+        </w:rPr>
+        <w:t xml:space="preserve"> values were </w:t>
+      </w:r>
+      <w:r>
+        <w:rPr>
+          <w:rFonts w:ascii="Times New Roman" w:hAnsi="Times New Roman" w:cs="Times New Roman"/>
+          <w:sz w:val="24"/>
+          <w:szCs w:val="24"/>
+        </w:rPr>
+        <w:t>equivalent</w:t>
+      </w:r>
+      <w:r>
+        <w:rPr>
+          <w:rFonts w:ascii="Times New Roman" w:hAnsi="Times New Roman" w:cs="Times New Roman"/>
+          <w:sz w:val="24"/>
+          <w:szCs w:val="24"/>
+        </w:rPr>
+        <w:t>.</w:t>
+      </w:r>
+      <w:r>
+        <w:rPr>
+          <w:rFonts w:ascii="Times New Roman" w:hAnsi="Times New Roman" w:cs="Times New Roman"/>
+          <w:sz w:val="24"/>
+          <w:szCs w:val="24"/>
+        </w:rPr>
+        <w:t xml:space="preserve"> If this were not true, that would mean we had incomplete or missing data which would need to be removed or modeled accordingly. Similarly, </w:t>
+      </w:r>
+      <w:r>
+        <w:rPr>
+          <w:rFonts w:ascii="Times New Roman" w:hAnsi="Times New Roman" w:cs="Times New Roman"/>
+          <w:sz w:val="24"/>
+          <w:szCs w:val="24"/>
+        </w:rPr>
+        <w:t>w</w:t>
+      </w:r>
+      <w:r>
+        <w:rPr>
+          <w:rFonts w:ascii="Times New Roman" w:hAnsi="Times New Roman" w:cs="Times New Roman"/>
+          <w:sz w:val="24"/>
+          <w:szCs w:val="24"/>
+        </w:rPr>
+        <w:t xml:space="preserve">e </w:t>
+      </w:r>
+      <w:r>
+        <w:rPr>
+          <w:rFonts w:ascii="Times New Roman" w:hAnsi="Times New Roman" w:cs="Times New Roman"/>
+          <w:sz w:val="24"/>
+          <w:szCs w:val="24"/>
+        </w:rPr>
+        <w:t xml:space="preserve">needed to check if there were any unnecessary null values anywhere </w:t>
+      </w:r>
+      <w:r>
+        <w:rPr>
+          <w:rFonts w:ascii="Times New Roman" w:hAnsi="Times New Roman" w:cs="Times New Roman"/>
+          <w:sz w:val="24"/>
+          <w:szCs w:val="24"/>
+        </w:rPr>
+        <w:lastRenderedPageBreak/>
+        <w:t xml:space="preserve">in our dataset. </w:t>
+      </w:r>
+      <w:r>
+        <w:rPr>
+          <w:rFonts w:ascii="Times New Roman" w:hAnsi="Times New Roman" w:cs="Times New Roman"/>
+          <w:sz w:val="24"/>
+          <w:szCs w:val="24"/>
+        </w:rPr>
+        <w:t>These are important steps as they are</w:t>
+      </w:r>
+      <w:r>
+        <w:rPr>
+          <w:rFonts w:ascii="Times New Roman" w:hAnsi="Times New Roman" w:cs="Times New Roman"/>
+          <w:sz w:val="24"/>
+          <w:szCs w:val="24"/>
+        </w:rPr>
+        <w:t xml:space="preserve"> example</w:t>
+      </w:r>
+      <w:r>
+        <w:rPr>
+          <w:rFonts w:ascii="Times New Roman" w:hAnsi="Times New Roman" w:cs="Times New Roman"/>
+          <w:sz w:val="24"/>
+          <w:szCs w:val="24"/>
+        </w:rPr>
+        <w:t>s</w:t>
+      </w:r>
+      <w:r>
+        <w:rPr>
+          <w:rFonts w:ascii="Times New Roman" w:hAnsi="Times New Roman" w:cs="Times New Roman"/>
+          <w:sz w:val="24"/>
+          <w:szCs w:val="24"/>
+        </w:rPr>
+        <w:t xml:space="preserve"> of noise </w:t>
+      </w:r>
+      <w:r>
+        <w:rPr>
+          <w:rFonts w:ascii="Times New Roman" w:hAnsi="Times New Roman" w:cs="Times New Roman"/>
+          <w:sz w:val="24"/>
+          <w:szCs w:val="24"/>
+        </w:rPr>
+        <w:t>which</w:t>
+      </w:r>
+      <w:r>
+        <w:rPr>
+          <w:rFonts w:ascii="Times New Roman" w:hAnsi="Times New Roman" w:cs="Times New Roman"/>
+          <w:sz w:val="24"/>
+          <w:szCs w:val="24"/>
+        </w:rPr>
+        <w:t xml:space="preserve"> can </w:t>
+      </w:r>
+      <w:r>
+        <w:rPr>
+          <w:rFonts w:ascii="Times New Roman" w:hAnsi="Times New Roman" w:cs="Times New Roman"/>
+          <w:sz w:val="24"/>
+          <w:szCs w:val="24"/>
+        </w:rPr>
+        <w:t xml:space="preserve">cause overfitting </w:t>
+      </w:r>
+      <w:r>
+        <w:rPr>
+          <w:rFonts w:ascii="Times New Roman" w:hAnsi="Times New Roman" w:cs="Times New Roman"/>
+          <w:sz w:val="24"/>
+          <w:szCs w:val="24"/>
+        </w:rPr>
+        <w:t>and</w:t>
+      </w:r>
+      <w:r>
+        <w:rPr>
+          <w:rFonts w:ascii="Times New Roman" w:hAnsi="Times New Roman" w:cs="Times New Roman"/>
+          <w:sz w:val="24"/>
+          <w:szCs w:val="24"/>
+        </w:rPr>
+        <w:t xml:space="preserve"> </w:t>
+      </w:r>
+      <w:r>
+        <w:rPr>
+          <w:rFonts w:ascii="Times New Roman" w:hAnsi="Times New Roman" w:cs="Times New Roman"/>
+          <w:sz w:val="24"/>
+          <w:szCs w:val="24"/>
+        </w:rPr>
+        <w:t xml:space="preserve">potentially </w:t>
+      </w:r>
+      <w:r>
+        <w:rPr>
+          <w:rFonts w:ascii="Times New Roman" w:hAnsi="Times New Roman" w:cs="Times New Roman"/>
+          <w:sz w:val="24"/>
+          <w:szCs w:val="24"/>
+        </w:rPr>
+        <w:t>“r</w:t>
+      </w:r>
+      <w:r>
+        <w:rPr>
+          <w:rFonts w:ascii="Times New Roman" w:hAnsi="Times New Roman" w:cs="Times New Roman"/>
+          <w:sz w:val="24"/>
+          <w:szCs w:val="24"/>
+        </w:rPr>
+        <w:t>esult in more complex models that miss the true pattern</w:t>
+      </w:r>
+      <w:r>
+        <w:rPr>
+          <w:rFonts w:ascii="Times New Roman" w:hAnsi="Times New Roman" w:cs="Times New Roman"/>
+          <w:sz w:val="24"/>
+          <w:szCs w:val="24"/>
+        </w:rPr>
+        <w:t>” [</w:t>
+      </w:r>
+      <w:hyperlink w:anchor="_[MLR]" w:history="1">
+        <w:r>
+          <w:rPr>
+            <w:rStyle w:val="Hyperlink"/>
+            <w:rFonts w:ascii="Times New Roman" w:hAnsi="Times New Roman" w:cs="Times New Roman"/>
+            <w:sz w:val="24"/>
+            <w:szCs w:val="24"/>
+          </w:rPr>
+          <w:t>MLR</w:t>
+        </w:r>
+      </w:hyperlink>
+      <w:r>
+        <w:rPr>
+          <w:rFonts w:ascii="Times New Roman" w:hAnsi="Times New Roman" w:cs="Times New Roman"/>
+          <w:sz w:val="24"/>
+          <w:szCs w:val="24"/>
+        </w:rPr>
+        <w:t>].</w:t>
+      </w:r>
+      <w:r>
+        <w:rPr>
+          <w:rFonts w:ascii="Times New Roman" w:hAnsi="Times New Roman" w:cs="Times New Roman"/>
+          <w:sz w:val="24"/>
+          <w:szCs w:val="24"/>
+        </w:rPr>
+        <w:t xml:space="preserve"> </w:t>
+      </w:r>
+    </w:p>
+    <w:p>
+      <w:pPr>
+        <w:rPr>
+          <w:rFonts w:ascii="Times New Roman" w:hAnsi="Times New Roman" w:cs="Times New Roman"/>
+          <w:sz w:val="24"/>
+          <w:szCs w:val="24"/>
+        </w:rPr>
+      </w:pPr>
+      <w:r>
+        <w:rPr>
+          <w:rFonts w:ascii="Times New Roman" w:hAnsi="Times New Roman" w:cs="Times New Roman"/>
+          <w:sz w:val="24"/>
+          <w:szCs w:val="24"/>
+        </w:rPr>
+        <w:t xml:space="preserve">The final step before transforming our data </w:t>
+      </w:r>
+      <w:r>
+        <w:rPr>
+          <w:rFonts w:ascii="Times New Roman" w:hAnsi="Times New Roman" w:cs="Times New Roman"/>
+          <w:sz w:val="24"/>
+          <w:szCs w:val="24"/>
+        </w:rPr>
+        <w:t xml:space="preserve">involved </w:t>
+      </w:r>
+      <w:r>
+        <w:rPr>
+          <w:rFonts w:ascii="Times New Roman" w:hAnsi="Times New Roman" w:cs="Times New Roman"/>
+          <w:sz w:val="24"/>
+          <w:szCs w:val="24"/>
+        </w:rPr>
+        <w:t>observ</w:t>
+      </w:r>
+      <w:r>
+        <w:rPr>
+          <w:rFonts w:ascii="Times New Roman" w:hAnsi="Times New Roman" w:cs="Times New Roman"/>
+          <w:sz w:val="24"/>
+          <w:szCs w:val="24"/>
+        </w:rPr>
+        <w:t>ing</w:t>
+      </w:r>
+      <w:r>
+        <w:rPr>
+          <w:rFonts w:ascii="Times New Roman" w:hAnsi="Times New Roman" w:cs="Times New Roman"/>
+          <w:sz w:val="24"/>
+          <w:szCs w:val="24"/>
+        </w:rPr>
+        <w:t xml:space="preserve"> a few examples and their corresponding features. This provides additional context which enables us to understand how the information is formatted and deduce if transformation is necessary.</w:t>
+      </w:r>
+      <w:r>
+        <w:rPr>
+          <w:rFonts w:ascii="Times New Roman" w:hAnsi="Times New Roman" w:cs="Times New Roman"/>
+          <w:sz w:val="24"/>
+          <w:szCs w:val="24"/>
+        </w:rPr>
+        <w:t xml:space="preserve"> </w:t>
+      </w:r>
+      <w:r>
+        <w:rPr>
+          <w:rFonts w:ascii="Times New Roman" w:hAnsi="Times New Roman" w:cs="Times New Roman"/>
+          <w:sz w:val="24"/>
+          <w:szCs w:val="24"/>
+        </w:rPr>
+        <w:t xml:space="preserve"> </w:t>
+      </w:r>
+      <w:r>
+        <w:rPr>
+          <w:rFonts w:ascii="Times New Roman" w:hAnsi="Times New Roman" w:cs="Times New Roman"/>
+          <w:sz w:val="24"/>
+          <w:szCs w:val="24"/>
+        </w:rPr>
+        <w:t xml:space="preserve">During this step, we concluded that the messages </w:t>
+      </w:r>
+      <w:r>
+        <w:rPr>
+          <w:rFonts w:ascii="Times New Roman" w:hAnsi="Times New Roman" w:cs="Times New Roman"/>
+          <w:sz w:val="24"/>
+          <w:szCs w:val="24"/>
+        </w:rPr>
+        <w:t xml:space="preserve">were unstructured, containing a mix of lower and upper case, punctuation, and stop words. would require preprocessing. </w:t>
+      </w:r>
+      <w:r>
+        <w:rPr>
+          <w:rFonts w:ascii="Times New Roman" w:hAnsi="Times New Roman" w:cs="Times New Roman"/>
+          <w:sz w:val="24"/>
+          <w:szCs w:val="24"/>
+        </w:rPr>
+        <w:t xml:space="preserve"> </w:t>
+      </w:r>
+    </w:p>
+    <w:p>
+      <w:pPr>
+        <w:pStyle w:val="Heading2"/>
+        <w:rPr>
+          <w:rFonts w:ascii="Times New Roman" w:hAnsi="Times New Roman" w:cs="Times New Roman"/>
+          <w:color w:val="000000" w:themeColor="text1"/>
+          <w:sz w:val="24"/>
+          <w:szCs w:val="24"/>
+        </w:rPr>
+      </w:pPr>
+      <w:r>
+        <w:rPr>
+          <w:rFonts w:ascii="Times New Roman" w:hAnsi="Times New Roman" w:cs="Times New Roman"/>
+          <w:color w:val="000000" w:themeColor="text1"/>
+          <w:sz w:val="24"/>
+          <w:szCs w:val="24"/>
+        </w:rPr>
+        <w:t>Pre-Training Setup</w:t>
+      </w:r>
+    </w:p>
+    <w:p>
+      <w:pPr>
+        <w:pStyle w:val="Heading2"/>
+        <w:rPr>
+          <w:rFonts w:ascii="Times New Roman" w:hAnsi="Times New Roman" w:cs="Times New Roman"/>
+          <w:color w:val="000000" w:themeColor="text1"/>
+          <w:sz w:val="24"/>
+          <w:szCs w:val="24"/>
+        </w:rPr>
+      </w:pPr>
+      <w:r>
+        <w:rPr>
+          <w:rFonts w:ascii="Times New Roman" w:hAnsi="Times New Roman" w:cs="Times New Roman"/>
+          <w:color w:val="000000" w:themeColor="text1"/>
+          <w:sz w:val="24"/>
+          <w:szCs w:val="24"/>
+        </w:rPr>
+        <w:t>Algorithms</w:t>
+      </w:r>
+    </w:p>
+    <w:p>
+      <w:pPr>
+        <w:rPr>
+          <w:rFonts w:ascii="Times New Roman" w:hAnsi="Times New Roman" w:cs="Times New Roman"/>
+          <w:sz w:val="24"/>
+          <w:szCs w:val="24"/>
+        </w:rPr>
+      </w:pPr>
+    </w:p>
+    <w:p>
+      <w:pPr>
+        <w:rPr>
+          <w:rFonts w:ascii="Times New Roman" w:hAnsi="Times New Roman" w:cs="Times New Roman"/>
+          <w:sz w:val="24"/>
+          <w:szCs w:val="24"/>
+        </w:rPr>
+      </w:pPr>
+      <w:r>
+        <w:rPr>
+          <w:rFonts w:ascii="Times New Roman" w:hAnsi="Times New Roman" w:cs="Times New Roman"/>
+          <w:color w:val="000000" w:themeColor="text1"/>
+          <w:sz w:val="24"/>
+          <w:szCs w:val="24"/>
+        </w:rPr>
+        <w:t xml:space="preserve">Introduce </w:t>
       </w:r>
       <w:proofErr w:type="gramStart"/>
       <w:r>
         <w:rPr>
           <w:rFonts w:ascii="Times New Roman" w:hAnsi="Times New Roman" w:cs="Times New Roman"/>
-          <w:sz w:val="24"/>
-          <w:szCs w:val="24"/>
-        </w:rPr>
-        <w:t xml:space="preserve">on </w:t>
-      </w:r>
-      <w:r>
-        <w:rPr>
-          <w:rFonts w:ascii="Times New Roman" w:hAnsi="Times New Roman" w:cs="Times New Roman"/>
-          <w:sz w:val="24"/>
-          <w:szCs w:val="24"/>
-        </w:rPr>
-        <w:t xml:space="preserve"> </w:t>
-      </w:r>
-      <w:r>
-        <w:rPr>
-          <w:rFonts w:ascii="Times New Roman" w:hAnsi="Times New Roman" w:cs="Times New Roman"/>
-          <w:sz w:val="24"/>
-          <w:szCs w:val="24"/>
-        </w:rPr>
-        <w:t>.</w:t>
+          <w:color w:val="000000" w:themeColor="text1"/>
+          <w:sz w:val="24"/>
+          <w:szCs w:val="24"/>
+        </w:rPr>
+        <w:t>dataset</w:t>
       </w:r>
       <w:proofErr w:type="gramEnd"/>
-      <w:r>
-        <w:rPr>
-          <w:rFonts w:ascii="Times New Roman" w:hAnsi="Times New Roman" w:cs="Times New Roman"/>
-          <w:sz w:val="24"/>
-          <w:szCs w:val="24"/>
-        </w:rPr>
-        <w:t xml:space="preserve"> </w:t>
-      </w:r>
-    </w:p>
-    <w:p>
-      <w:pPr>
-        <w:rPr>
-          <w:rFonts w:ascii="Times New Roman" w:hAnsi="Times New Roman" w:cs="Times New Roman"/>
-          <w:sz w:val="24"/>
-          <w:szCs w:val="24"/>
-        </w:rPr>
-      </w:pPr>
-    </w:p>
-    <w:p>
-      <w:pPr>
-        <w:rPr>
-          <w:rFonts w:ascii="Times New Roman" w:hAnsi="Times New Roman" w:cs="Times New Roman"/>
-          <w:sz w:val="24"/>
-          <w:szCs w:val="24"/>
-        </w:rPr>
-      </w:pPr>
-      <w:r>
-        <w:rPr>
-          <w:rFonts w:ascii="Times New Roman" w:hAnsi="Times New Roman" w:cs="Times New Roman"/>
-          <w:sz w:val="24"/>
-          <w:szCs w:val="24"/>
-        </w:rPr>
-        <w:t>labeled either “spam or “ham”. Of these,</w:t>
-      </w:r>
-    </w:p>
-    <w:p>
-      <w:pPr>
-        <w:pStyle w:val="Heading2"/>
-        <w:rPr>
-          <w:rFonts w:ascii="Times New Roman" w:hAnsi="Times New Roman" w:cs="Times New Roman"/>
-          <w:color w:val="000000" w:themeColor="text1"/>
-          <w:sz w:val="24"/>
-          <w:szCs w:val="24"/>
-        </w:rPr>
-      </w:pPr>
-      <w:r>
-        <w:rPr>
-          <w:rFonts w:ascii="Times New Roman" w:hAnsi="Times New Roman" w:cs="Times New Roman"/>
-          <w:color w:val="000000" w:themeColor="text1"/>
-          <w:sz w:val="24"/>
-          <w:szCs w:val="24"/>
-        </w:rPr>
-        <w:t>Data Configuration</w:t>
-      </w:r>
-      <w:r>
-        <w:rPr>
-          <w:rFonts w:ascii="Times New Roman" w:hAnsi="Times New Roman" w:cs="Times New Roman"/>
-          <w:color w:val="000000" w:themeColor="text1"/>
-          <w:sz w:val="24"/>
-          <w:szCs w:val="24"/>
-        </w:rPr>
-        <w:t xml:space="preserve"> (Transformation?)</w:t>
-      </w:r>
-    </w:p>
-    <w:p>
-      <w:pPr>
-        <w:pStyle w:val="Heading2"/>
-        <w:rPr>
-          <w:rFonts w:ascii="Times New Roman" w:hAnsi="Times New Roman" w:cs="Times New Roman"/>
-          <w:color w:val="000000" w:themeColor="text1"/>
-          <w:sz w:val="24"/>
-          <w:szCs w:val="24"/>
-        </w:rPr>
-      </w:pPr>
-      <w:r>
-        <w:rPr>
-          <w:rFonts w:ascii="Times New Roman" w:hAnsi="Times New Roman" w:cs="Times New Roman"/>
-          <w:color w:val="000000" w:themeColor="text1"/>
-          <w:sz w:val="24"/>
-          <w:szCs w:val="24"/>
-        </w:rPr>
-        <w:t>Pre</w:t>
-      </w:r>
-      <w:r>
-        <w:rPr>
-          <w:rFonts w:ascii="Times New Roman" w:hAnsi="Times New Roman" w:cs="Times New Roman"/>
-          <w:color w:val="000000" w:themeColor="text1"/>
-          <w:sz w:val="24"/>
-          <w:szCs w:val="24"/>
-        </w:rPr>
-        <w:t>-Training Setup</w:t>
-      </w:r>
-    </w:p>
-    <w:p>
-      <w:pPr>
-        <w:pStyle w:val="Heading2"/>
-        <w:rPr>
-          <w:rFonts w:ascii="Times New Roman" w:hAnsi="Times New Roman" w:cs="Times New Roman"/>
-          <w:color w:val="000000" w:themeColor="text1"/>
-          <w:sz w:val="24"/>
-          <w:szCs w:val="24"/>
-        </w:rPr>
-      </w:pPr>
-      <w:r>
-        <w:rPr>
-          <w:rFonts w:ascii="Times New Roman" w:hAnsi="Times New Roman" w:cs="Times New Roman"/>
-          <w:color w:val="000000" w:themeColor="text1"/>
-          <w:sz w:val="24"/>
-          <w:szCs w:val="24"/>
-        </w:rPr>
-        <w:t>Algorithms</w:t>
-      </w:r>
-    </w:p>
-    <w:p>
-      <w:pPr>
-        <w:rPr>
-          <w:rFonts w:ascii="Times New Roman" w:hAnsi="Times New Roman" w:cs="Times New Roman"/>
-          <w:sz w:val="24"/>
-          <w:szCs w:val="24"/>
-        </w:rPr>
-      </w:pPr>
-    </w:p>
-    <w:p>
-      <w:pPr>
-        <w:rPr>
-          <w:rFonts w:ascii="Times New Roman" w:hAnsi="Times New Roman" w:cs="Times New Roman"/>
-          <w:sz w:val="24"/>
-          <w:szCs w:val="24"/>
-        </w:rPr>
-      </w:pPr>
-      <w:r>
-        <w:rPr>
-          <w:rFonts w:ascii="Times New Roman" w:hAnsi="Times New Roman" w:cs="Times New Roman"/>
-          <w:color w:val="000000" w:themeColor="text1"/>
-          <w:sz w:val="24"/>
-          <w:szCs w:val="24"/>
-        </w:rPr>
-        <w:t xml:space="preserve">Introduce </w:t>
-      </w:r>
-      <w:proofErr w:type="gramStart"/>
-      <w:r>
-        <w:rPr>
-          <w:rFonts w:ascii="Times New Roman" w:hAnsi="Times New Roman" w:cs="Times New Roman"/>
-          <w:color w:val="000000" w:themeColor="text1"/>
-          <w:sz w:val="24"/>
-          <w:szCs w:val="24"/>
-        </w:rPr>
-        <w:t>dataset</w:t>
-      </w:r>
-      <w:proofErr w:type="gramEnd"/>
-    </w:p>
-    <w:p>
-      <w:pPr>
-        <w:rPr>
-          <w:rFonts w:ascii="Times New Roman" w:hAnsi="Times New Roman" w:cs="Times New Roman"/>
-          <w:sz w:val="24"/>
-          <w:szCs w:val="24"/>
-        </w:rPr>
-      </w:pPr>
-      <w:r>
-        <w:rPr>
-          <w:rFonts w:ascii="Times New Roman" w:hAnsi="Times New Roman" w:cs="Times New Roman"/>
-          <w:sz w:val="24"/>
-          <w:szCs w:val="24"/>
-        </w:rPr>
-        <w:lastRenderedPageBreak/>
+    </w:p>
+    <w:p>
+      <w:pPr>
+        <w:rPr>
+          <w:rFonts w:ascii="Times New Roman" w:hAnsi="Times New Roman" w:cs="Times New Roman"/>
+          <w:sz w:val="24"/>
+          <w:szCs w:val="24"/>
+        </w:rPr>
+      </w:pPr>
+      <w:r>
+        <w:rPr>
+          <w:rFonts w:ascii="Times New Roman" w:hAnsi="Times New Roman" w:cs="Times New Roman"/>
+          <w:sz w:val="24"/>
+          <w:szCs w:val="24"/>
+        </w:rPr>
         <w:t>[</w:t>
       </w:r>
       <w:proofErr w:type="spellStart"/>
@@ -2414,8 +2704,8 @@
         <w:t>]</w:t>
       </w:r>
     </w:p>
-    <w:bookmarkStart w:id="8" w:name="_https://mitsloan.mit.edu/ideas-made"/>
-    <w:bookmarkEnd w:id="8"/>
+    <w:bookmarkStart w:id="9" w:name="_https://mitsloan.mit.edu/ideas-made"/>
+    <w:bookmarkEnd w:id="9"/>
     <w:p>
       <w:pPr>
         <w:pStyle w:val="ListParagraph"/>
@@ -2546,29 +2836,7 @@
           <w:szCs w:val="24"/>
           <w:shd w:val="clear" w:color="auto" w:fill="FFFFFF"/>
         </w:rPr>
-        <w:t xml:space="preserve"> – see if </w:t>
-      </w:r>
-      <w:proofErr w:type="gramStart"/>
-      <w:r>
-        <w:rPr>
-          <w:rFonts w:ascii="Times New Roman" w:hAnsi="Times New Roman" w:cs="Times New Roman"/>
-          <w:color w:val="272727"/>
-          <w:sz w:val="24"/>
-          <w:szCs w:val="24"/>
-          <w:shd w:val="clear" w:color="auto" w:fill="FFFFFF"/>
-        </w:rPr>
-        <w:t>a</w:t>
-      </w:r>
-      <w:proofErr w:type="gramEnd"/>
-      <w:r>
-        <w:rPr>
-          <w:rFonts w:ascii="Times New Roman" w:hAnsi="Times New Roman" w:cs="Times New Roman"/>
-          <w:color w:val="272727"/>
-          <w:sz w:val="24"/>
-          <w:szCs w:val="24"/>
-          <w:shd w:val="clear" w:color="auto" w:fill="FFFFFF"/>
-        </w:rPr>
-        <w:t xml:space="preserve"> </w:t>
+        <w:t xml:space="preserve"> – see if a </w:t>
       </w:r>
       <w:proofErr w:type="spellStart"/>
       <w:r>
@@ -2735,8 +3003,8 @@
           <w:szCs w:val="24"/>
         </w:rPr>
       </w:pPr>
-      <w:bookmarkStart w:id="9" w:name="_Detection"/>
-      <w:bookmarkEnd w:id="9"/>
+      <w:bookmarkStart w:id="10" w:name="_Detection"/>
+      <w:bookmarkEnd w:id="10"/>
       <w:r>
         <w:rPr>
           <w:rFonts w:ascii="Times New Roman" w:hAnsi="Times New Roman" w:cs="Times New Roman"/>
@@ -2801,8 +3069,8 @@
           <w:szCs w:val="24"/>
         </w:rPr>
       </w:pPr>
-      <w:bookmarkStart w:id="10" w:name="_[SpamVHam]"/>
-      <w:bookmarkEnd w:id="10"/>
+      <w:bookmarkStart w:id="11" w:name="_[SpamVHam]"/>
+      <w:bookmarkEnd w:id="11"/>
       <w:r>
         <w:rPr>
           <w:rFonts w:ascii="Times New Roman" w:hAnsi="Times New Roman" w:cs="Times New Roman"/>
@@ -2872,8 +3140,8 @@
           <w:szCs w:val="24"/>
         </w:rPr>
       </w:pPr>
-      <w:bookmarkStart w:id="11" w:name="_[OGSMS]"/>
-      <w:bookmarkEnd w:id="11"/>
+      <w:bookmarkStart w:id="12" w:name="_[OGSMS]"/>
+      <w:bookmarkEnd w:id="12"/>
       <w:r>
         <w:rPr>
           <w:rFonts w:ascii="Times New Roman" w:hAnsi="Times New Roman" w:cs="Times New Roman"/>
@@ -2915,13 +3183,94 @@
           <w:szCs w:val="24"/>
         </w:rPr>
       </w:pPr>
-      <w:r>
-        <w:rPr>
-          <w:rFonts w:ascii="Times New Roman" w:hAnsi="Times New Roman" w:cs="Times New Roman"/>
-          <w:sz w:val="24"/>
-          <w:szCs w:val="24"/>
-        </w:rPr>
-        <w:t>https://archive.ics.uci.edu/ml/datasets/SMS+Spam+Collection</w:t>
+      <w:hyperlink r:id="rId11" w:history="1">
+        <w:r>
+          <w:rPr>
+            <w:rStyle w:val="Hyperlink"/>
+            <w:rFonts w:ascii="Times New Roman" w:hAnsi="Times New Roman" w:cs="Times New Roman"/>
+            <w:sz w:val="24"/>
+            <w:szCs w:val="24"/>
+          </w:rPr>
+          <w:t>https://archive.ics.uci.edu/ml/datasets/SMS+Spam+Collection</w:t>
+        </w:r>
+      </w:hyperlink>
+    </w:p>
+    <w:p>
+      <w:pPr>
+        <w:pStyle w:val="Heading2"/>
+        <w:numPr>
+          <w:ilvl w:val="0"/>
+          <w:numId w:val="3"/>
+        </w:numPr>
+        <w:rPr>
+          <w:rFonts w:ascii="Times New Roman" w:hAnsi="Times New Roman" w:cs="Times New Roman"/>
+          <w:color w:val="auto"/>
+          <w:sz w:val="24"/>
+          <w:szCs w:val="24"/>
+        </w:rPr>
+      </w:pPr>
+      <w:bookmarkStart w:id="13" w:name="_[MLR]"/>
+      <w:bookmarkEnd w:id="13"/>
+      <w:r>
+        <w:rPr>
+          <w:rFonts w:ascii="Times New Roman" w:hAnsi="Times New Roman" w:cs="Times New Roman"/>
+          <w:color w:val="auto"/>
+          <w:sz w:val="24"/>
+          <w:szCs w:val="24"/>
+        </w:rPr>
+        <w:t>[MLR]</w:t>
+      </w:r>
+    </w:p>
+    <w:p>
+      <w:pPr>
+        <w:pStyle w:val="ListParagraph"/>
+        <w:numPr>
+          <w:ilvl w:val="1"/>
+          <w:numId w:val="3"/>
+        </w:numPr>
+        <w:rPr>
+          <w:rFonts w:ascii="Times New Roman" w:hAnsi="Times New Roman" w:cs="Times New Roman"/>
+          <w:sz w:val="24"/>
+          <w:szCs w:val="24"/>
+        </w:rPr>
+      </w:pPr>
+      <w:r>
+        <w:rPr>
+          <w:rFonts w:ascii="Times New Roman" w:hAnsi="Times New Roman" w:cs="Times New Roman"/>
+          <w:sz w:val="24"/>
+          <w:szCs w:val="24"/>
+        </w:rPr>
+        <w:t>Machine Learning with R - Third Edition</w:t>
+      </w:r>
+      <w:r>
+        <w:rPr>
+          <w:rFonts w:ascii="Times New Roman" w:hAnsi="Times New Roman" w:cs="Times New Roman"/>
+          <w:sz w:val="24"/>
+          <w:szCs w:val="24"/>
+        </w:rPr>
+        <w:t xml:space="preserve">, Brett Lantz </w:t>
+      </w:r>
+    </w:p>
+    <w:p>
+      <w:pPr>
+        <w:pStyle w:val="ListParagraph"/>
+        <w:numPr>
+          <w:ilvl w:val="1"/>
+          <w:numId w:val="3"/>
+        </w:numPr>
+        <w:rPr>
+          <w:rFonts w:ascii="Times New Roman" w:hAnsi="Times New Roman" w:cs="Times New Roman"/>
+          <w:sz w:val="24"/>
+          <w:szCs w:val="24"/>
+        </w:rPr>
+      </w:pPr>
+      <w:r>
+        <w:rPr>
+          <w:rFonts w:ascii="Times New Roman" w:hAnsi="Times New Roman" w:cs="Times New Roman"/>
+          <w:sz w:val="24"/>
+          <w:szCs w:val="24"/>
+        </w:rPr>
+        <w:t>https://learning.oreilly.com/library/view/machine-learning-with/9781788295864/</w:t>
       </w:r>
     </w:p>
     <w:sectPr>
@@ -2935,7 +3284,7 @@
 </file>
 
 <file path=word/comments.xml><?xml version="1.0" encoding="utf-8"?>
-<w:comments xmlns:wpc="http://schemas.microsoft.com/office/word/2010/wordprocessingCanvas" xmlns:cx="http://schemas.microsoft.com/office/drawing/2014/chartex" xmlns:cx1="http://schemas.microsoft.com/office/drawing/2015/9/8/chartex" xmlns:cx2="http://schemas.microsoft.com/office/drawing/2015/10/21/chartex" xmlns:cx3="http://schemas.microsoft.com/office/drawing/2016/5/9/chartex" xmlns:cx4="http://schemas.microsoft.com/office/drawing/2016/5/10/chartex" xmlns:cx5="http://schemas.microsoft.com/office/drawing/2016/5/11/chartex" xmlns:cx6="http://schemas.microsoft.com/office/drawing/2016/5/12/chartex" xmlns:cx7="http://schemas.microsoft.com/office/drawing/2016/5/13/chartex" xmlns:cx8="http://schemas.microsoft.com/office/drawing/2016/5/14/chartex" xmlns:mc="http://schemas.openxmlformats.org/markup-compatibility/2006" xmlns:aink="http://schemas.microsoft.com/office/drawing/2016/ink" xmlns:am3d="http://schemas.microsoft.com/office/drawing/2017/model3d" xmlns:o="urn:schemas-microsoft-com:office:office" xmlns:oel="http://schemas.microsoft.com/office/2019/extlst" xmlns:r="http://schemas.openxmlformats.org/officeDocument/2006/relationships" xmlns:m="http://schemas.openxmlformats.org/officeDocument/2006/math" xmlns:v="urn:schemas-microsoft-com:vml" xmlns:wp14="http://schemas.microsoft.com/office/word/2010/wordprocessingDrawing" xmlns:wp="http://schemas.openxmlformats.org/drawingml/2006/wordprocessingDrawing" xmlns:w10="urn:schemas-microsoft-com:office:word" xmlns:w="http://schemas.openxmlformats.org/wordprocessingml/2006/main" xmlns:w14="http://schemas.microsoft.com/office/word/2010/wordml" xmlns:w15="http://schemas.microsoft.com/office/word/2012/wordml" xmlns:w16cex="http://schemas.microsoft.com/office/word/2018/wordml/cex" xmlns:w16cid="http://schemas.microsoft.com/office/word/2016/wordml/cid" xmlns:w16="http://schemas.microsoft.com/office/word/2018/wordml" xmlns:w16du="http://schemas.microsoft.com/office/word/2023/wordml/word16du" xmlns:w16sdtdh="http://schemas.microsoft.com/office/word/2020/wordml/sdtdatahash" xmlns:w16se="http://schemas.microsoft.com/office/word/2015/wordml/symex" xmlns:wpg="http://schemas.microsoft.com/office/word/2010/wordprocessingGroup" xmlns:wpi="http://schemas.microsoft.com/office/word/2010/wordprocessingInk" xmlns:wne="http://schemas.microsoft.com/office/word/2006/wordml" xmlns:wps="http://schemas.microsoft.com/office/word/2010/wordprocessingShape" mc:Ignorable="w14 w15 w16se w16cid w16 w16cex w16sdtdh wp14">
+<w:comments xmlns:wpc="http://schemas.microsoft.com/office/word/2010/wordprocessingCanvas" xmlns:cx="http://schemas.microsoft.com/office/drawing/2014/chartex" xmlns:cx1="http://schemas.microsoft.com/office/drawing/2015/9/8/chartex" xmlns:cx2="http://schemas.microsoft.com/office/drawing/2015/10/21/chartex" xmlns:cx3="http://schemas.microsoft.com/office/drawing/2016/5/9/chartex" xmlns:cx4="http://schemas.microsoft.com/office/drawing/2016/5/10/chartex" xmlns:cx5="http://schemas.microsoft.com/office/drawing/2016/5/11/chartex" xmlns:cx6="http://schemas.microsoft.com/office/drawing/2016/5/12/chartex" xmlns:cx7="http://schemas.microsoft.com/office/drawing/2016/5/13/chartex" xmlns:cx8="http://schemas.microsoft.com/office/drawing/2016/5/14/chartex" xmlns:mc="http://schemas.openxmlformats.org/markup-compatibility/2006" xmlns:aink="http://schemas.microsoft.com/office/drawing/2016/ink" xmlns:am3d="http://schemas.microsoft.com/office/drawing/2017/model3d" xmlns:o="urn:schemas-microsoft-com:office:office" xmlns:oel="http://schemas.microsoft.com/office/2019/extlst" xmlns:r="http://schemas.openxmlformats.org/officeDocument/2006/relationships" xmlns:m="http://schemas.openxmlformats.org/officeDocument/2006/math" xmlns:v="urn:schemas-microsoft-com:vml" xmlns:wp14="http://schemas.microsoft.com/office/word/2010/wordprocessingDrawing" xmlns:wp="http://schemas.openxmlformats.org/drawingml/2006/wordprocessingDrawing" xmlns:w10="urn:schemas-microsoft-com:office:word" xmlns:w="http://schemas.openxmlformats.org/wordprocessingml/2006/main" xmlns:w14="http://schemas.microsoft.com/office/word/2010/wordml" xmlns:w15="http://schemas.microsoft.com/office/word/2012/wordml" xmlns:w16cex="http://schemas.microsoft.com/office/word/2018/wordml/cex" xmlns:w16cid="http://schemas.microsoft.com/office/word/2016/wordml/cid" xmlns:w16="http://schemas.microsoft.com/office/word/2018/wordml" xmlns:w16sdtdh="http://schemas.microsoft.com/office/word/2020/wordml/sdtdatahash" xmlns:w16se="http://schemas.microsoft.com/office/word/2015/wordml/symex" xmlns:wpg="http://schemas.microsoft.com/office/word/2010/wordprocessingGroup" xmlns:wpi="http://schemas.microsoft.com/office/word/2010/wordprocessingInk" xmlns:wne="http://schemas.microsoft.com/office/word/2006/wordml" xmlns:wps="http://schemas.microsoft.com/office/word/2010/wordprocessingShape" mc:Ignorable="w14 w15 w16se w16cid w16 w16cex w16sdtdh wp14">
   <w:comment w:id="0" w:author="Kiera Conway" w:date="2023-04-13T15:10:00Z" w:initials="KC">
     <w:p>
       <w:pPr>
@@ -3061,6 +3410,22 @@
       </w:r>
       <w:r>
         <w:t>Rename section</w:t>
+      </w:r>
+    </w:p>
+  </w:comment>
+  <w:comment w:id="8" w:author="Kiera Conway" w:date="2023-04-14T16:14:00Z" w:initials="KC">
+    <w:p>
+      <w:pPr>
+        <w:pStyle w:val="CommentText"/>
+      </w:pPr>
+      <w:r>
+        <w:rPr>
+          <w:rStyle w:val="CommentReference"/>
+        </w:rPr>
+        <w:annotationRef/>
+      </w:r>
+      <w:r>
+        <w:t>How to put a title in IEEE format ? Underline, italics, etc</w:t>
       </w:r>
     </w:p>
   </w:comment>
@@ -3068,7 +3433,7 @@
 </file>
 
 <file path=word/commentsExtended.xml><?xml version="1.0" encoding="utf-8"?>
-<w15:commentsEx xmlns:wpc="http://schemas.microsoft.com/office/word/2010/wordprocessingCanvas" xmlns:cx="http://schemas.microsoft.com/office/drawing/2014/chartex" xmlns:cx1="http://schemas.microsoft.com/office/drawing/2015/9/8/chartex" xmlns:cx2="http://schemas.microsoft.com/office/drawing/2015/10/21/chartex" xmlns:cx3="http://schemas.microsoft.com/office/drawing/2016/5/9/chartex" xmlns:cx4="http://schemas.microsoft.com/office/drawing/2016/5/10/chartex" xmlns:cx5="http://schemas.microsoft.com/office/drawing/2016/5/11/chartex" xmlns:cx6="http://schemas.microsoft.com/office/drawing/2016/5/12/chartex" xmlns:cx7="http://schemas.microsoft.com/office/drawing/2016/5/13/chartex" xmlns:cx8="http://schemas.microsoft.com/office/drawing/2016/5/14/chartex" xmlns:mc="http://schemas.openxmlformats.org/markup-compatibility/2006" xmlns:aink="http://schemas.microsoft.com/office/drawing/2016/ink" xmlns:am3d="http://schemas.microsoft.com/office/drawing/2017/model3d" xmlns:o="urn:schemas-microsoft-com:office:office" xmlns:oel="http://schemas.microsoft.com/office/2019/extlst" xmlns:r="http://schemas.openxmlformats.org/officeDocument/2006/relationships" xmlns:m="http://schemas.openxmlformats.org/officeDocument/2006/math" xmlns:v="urn:schemas-microsoft-com:vml" xmlns:wp14="http://schemas.microsoft.com/office/word/2010/wordprocessingDrawing" xmlns:wp="http://schemas.openxmlformats.org/drawingml/2006/wordprocessingDrawing" xmlns:w10="urn:schemas-microsoft-com:office:word" xmlns:w="http://schemas.openxmlformats.org/wordprocessingml/2006/main" xmlns:w14="http://schemas.microsoft.com/office/word/2010/wordml" xmlns:w15="http://schemas.microsoft.com/office/word/2012/wordml" xmlns:w16cex="http://schemas.microsoft.com/office/word/2018/wordml/cex" xmlns:w16cid="http://schemas.microsoft.com/office/word/2016/wordml/cid" xmlns:w16="http://schemas.microsoft.com/office/word/2018/wordml" xmlns:w16du="http://schemas.microsoft.com/office/word/2023/wordml/word16du" xmlns:w16sdtdh="http://schemas.microsoft.com/office/word/2020/wordml/sdtdatahash" xmlns:w16se="http://schemas.microsoft.com/office/word/2015/wordml/symex" xmlns:wpg="http://schemas.microsoft.com/office/word/2010/wordprocessingGroup" xmlns:wpi="http://schemas.microsoft.com/office/word/2010/wordprocessingInk" xmlns:wne="http://schemas.microsoft.com/office/word/2006/wordml" xmlns:wps="http://schemas.microsoft.com/office/word/2010/wordprocessingShape" mc:Ignorable="w14 w15 w16se w16cid w16 w16cex w16sdtdh wp14">
+<w15:commentsEx xmlns:wpc="http://schemas.microsoft.com/office/word/2010/wordprocessingCanvas" xmlns:cx="http://schemas.microsoft.com/office/drawing/2014/chartex" xmlns:cx1="http://schemas.microsoft.com/office/drawing/2015/9/8/chartex" xmlns:cx2="http://schemas.microsoft.com/office/drawing/2015/10/21/chartex" xmlns:cx3="http://schemas.microsoft.com/office/drawing/2016/5/9/chartex" xmlns:cx4="http://schemas.microsoft.com/office/drawing/2016/5/10/chartex" xmlns:cx5="http://schemas.microsoft.com/office/drawing/2016/5/11/chartex" xmlns:cx6="http://schemas.microsoft.com/office/drawing/2016/5/12/chartex" xmlns:cx7="http://schemas.microsoft.com/office/drawing/2016/5/13/chartex" xmlns:cx8="http://schemas.microsoft.com/office/drawing/2016/5/14/chartex" xmlns:mc="http://schemas.openxmlformats.org/markup-compatibility/2006" xmlns:aink="http://schemas.microsoft.com/office/drawing/2016/ink" xmlns:am3d="http://schemas.microsoft.com/office/drawing/2017/model3d" xmlns:o="urn:schemas-microsoft-com:office:office" xmlns:oel="http://schemas.microsoft.com/office/2019/extlst" xmlns:r="http://schemas.openxmlformats.org/officeDocument/2006/relationships" xmlns:m="http://schemas.openxmlformats.org/officeDocument/2006/math" xmlns:v="urn:schemas-microsoft-com:vml" xmlns:wp14="http://schemas.microsoft.com/office/word/2010/wordprocessingDrawing" xmlns:wp="http://schemas.openxmlformats.org/drawingml/2006/wordprocessingDrawing" xmlns:w10="urn:schemas-microsoft-com:office:word" xmlns:w="http://schemas.openxmlformats.org/wordprocessingml/2006/main" xmlns:w14="http://schemas.microsoft.com/office/word/2010/wordml" xmlns:w15="http://schemas.microsoft.com/office/word/2012/wordml" xmlns:w16cex="http://schemas.microsoft.com/office/word/2018/wordml/cex" xmlns:w16cid="http://schemas.microsoft.com/office/word/2016/wordml/cid" xmlns:w16="http://schemas.microsoft.com/office/word/2018/wordml" xmlns:w16sdtdh="http://schemas.microsoft.com/office/word/2020/wordml/sdtdatahash" xmlns:w16se="http://schemas.microsoft.com/office/word/2015/wordml/symex" xmlns:wpg="http://schemas.microsoft.com/office/word/2010/wordprocessingGroup" xmlns:wpi="http://schemas.microsoft.com/office/word/2010/wordprocessingInk" xmlns:wne="http://schemas.microsoft.com/office/word/2006/wordml" xmlns:wps="http://schemas.microsoft.com/office/word/2010/wordprocessingShape" mc:Ignorable="w14 w15 w16se w16cid w16 w16cex w16sdtdh wp14">
   <w15:commentEx w15:paraId="09ECBF44" w15:done="0"/>
   <w15:commentEx w15:paraId="1AB3D128" w15:done="0"/>
   <w15:commentEx w15:paraId="0D57E0C8" w15:done="0"/>
@@ -3077,11 +3442,12 @@
   <w15:commentEx w15:paraId="1F6288A9" w15:done="0"/>
   <w15:commentEx w15:paraId="22216F06" w15:done="0"/>
   <w15:commentEx w15:paraId="3E82733A" w15:done="0"/>
+  <w15:commentEx w15:paraId="54986F91" w15:done="0"/>
 </w15:commentsEx>
 </file>
 
 <file path=word/commentsExtensible.xml><?xml version="1.0" encoding="utf-8"?>
-<w16cex:commentsExtensible xmlns:wpc="http://schemas.microsoft.com/office/word/2010/wordprocessingCanvas" xmlns:cx="http://schemas.microsoft.com/office/drawing/2014/chartex" xmlns:cx1="http://schemas.microsoft.com/office/drawing/2015/9/8/chartex" xmlns:cx2="http://schemas.microsoft.com/office/drawing/2015/10/21/chartex" xmlns:cx3="http://schemas.microsoft.com/office/drawing/2016/5/9/chartex" xmlns:cx4="http://schemas.microsoft.com/office/drawing/2016/5/10/chartex" xmlns:cx5="http://schemas.microsoft.com/office/drawing/2016/5/11/chartex" xmlns:cx6="http://schemas.microsoft.com/office/drawing/2016/5/12/chartex" xmlns:cx7="http://schemas.microsoft.com/office/drawing/2016/5/13/chartex" xmlns:cx8="http://schemas.microsoft.com/office/drawing/2016/5/14/chartex" xmlns:mc="http://schemas.openxmlformats.org/markup-compatibility/2006" xmlns:aink="http://schemas.microsoft.com/office/drawing/2016/ink" xmlns:am3d="http://schemas.microsoft.com/office/drawing/2017/model3d" xmlns:o="urn:schemas-microsoft-com:office:office" xmlns:oel="http://schemas.microsoft.com/office/2019/extlst" xmlns:r="http://schemas.openxmlformats.org/officeDocument/2006/relationships" xmlns:m="http://schemas.openxmlformats.org/officeDocument/2006/math" xmlns:v="urn:schemas-microsoft-com:vml" xmlns:wp14="http://schemas.microsoft.com/office/word/2010/wordprocessingDrawing" xmlns:wp="http://schemas.openxmlformats.org/drawingml/2006/wordprocessingDrawing" xmlns:w10="urn:schemas-microsoft-com:office:word" xmlns:w="http://schemas.openxmlformats.org/wordprocessingml/2006/main" xmlns:w14="http://schemas.microsoft.com/office/word/2010/wordml" xmlns:w15="http://schemas.microsoft.com/office/word/2012/wordml" xmlns:w16cex="http://schemas.microsoft.com/office/word/2018/wordml/cex" xmlns:w16cid="http://schemas.microsoft.com/office/word/2016/wordml/cid" xmlns:w16="http://schemas.microsoft.com/office/word/2018/wordml" xmlns:w16du="http://schemas.microsoft.com/office/word/2023/wordml/word16du" xmlns:w16sdtdh="http://schemas.microsoft.com/office/word/2020/wordml/sdtdatahash" xmlns:w16se="http://schemas.microsoft.com/office/word/2015/wordml/symex" xmlns:wpg="http://schemas.microsoft.com/office/word/2010/wordprocessingGroup" xmlns:wpi="http://schemas.microsoft.com/office/word/2010/wordprocessingInk" xmlns:wne="http://schemas.microsoft.com/office/word/2006/wordml" xmlns:wps="http://schemas.microsoft.com/office/word/2010/wordprocessingShape" mc:Ignorable="w14 w15 w16se w16cid w16 w16cex w16sdtdh wp14">
+<w16cex:commentsExtensible xmlns:wpc="http://schemas.microsoft.com/office/word/2010/wordprocessingCanvas" xmlns:cx="http://schemas.microsoft.com/office/drawing/2014/chartex" xmlns:cx1="http://schemas.microsoft.com/office/drawing/2015/9/8/chartex" xmlns:cx2="http://schemas.microsoft.com/office/drawing/2015/10/21/chartex" xmlns:cx3="http://schemas.microsoft.com/office/drawing/2016/5/9/chartex" xmlns:cx4="http://schemas.microsoft.com/office/drawing/2016/5/10/chartex" xmlns:cx5="http://schemas.microsoft.com/office/drawing/2016/5/11/chartex" xmlns:cx6="http://schemas.microsoft.com/office/drawing/2016/5/12/chartex" xmlns:cx7="http://schemas.microsoft.com/office/drawing/2016/5/13/chartex" xmlns:cx8="http://schemas.microsoft.com/office/drawing/2016/5/14/chartex" xmlns:mc="http://schemas.openxmlformats.org/markup-compatibility/2006" xmlns:aink="http://schemas.microsoft.com/office/drawing/2016/ink" xmlns:am3d="http://schemas.microsoft.com/office/drawing/2017/model3d" xmlns:o="urn:schemas-microsoft-com:office:office" xmlns:oel="http://schemas.microsoft.com/office/2019/extlst" xmlns:r="http://schemas.openxmlformats.org/officeDocument/2006/relationships" xmlns:m="http://schemas.openxmlformats.org/officeDocument/2006/math" xmlns:v="urn:schemas-microsoft-com:vml" xmlns:wp14="http://schemas.microsoft.com/office/word/2010/wordprocessingDrawing" xmlns:wp="http://schemas.openxmlformats.org/drawingml/2006/wordprocessingDrawing" xmlns:w10="urn:schemas-microsoft-com:office:word" xmlns:w="http://schemas.openxmlformats.org/wordprocessingml/2006/main" xmlns:w14="http://schemas.microsoft.com/office/word/2010/wordml" xmlns:w15="http://schemas.microsoft.com/office/word/2012/wordml" xmlns:w16cex="http://schemas.microsoft.com/office/word/2018/wordml/cex" xmlns:w16cid="http://schemas.microsoft.com/office/word/2016/wordml/cid" xmlns:w16="http://schemas.microsoft.com/office/word/2018/wordml" xmlns:w16sdtdh="http://schemas.microsoft.com/office/word/2020/wordml/sdtdatahash" xmlns:w16se="http://schemas.microsoft.com/office/word/2015/wordml/symex" xmlns:wpg="http://schemas.microsoft.com/office/word/2010/wordprocessingGroup" xmlns:wpi="http://schemas.microsoft.com/office/word/2010/wordprocessingInk" xmlns:wne="http://schemas.microsoft.com/office/word/2006/wordml" xmlns:wps="http://schemas.microsoft.com/office/word/2010/wordprocessingShape" mc:Ignorable="w14 w15 w16se w16cid w16 w16cex w16sdtdh wp14">
   <w16cex:commentExtensible w16cex:durableId="27E29A02" w16cex:dateUtc="2023-04-13T22:10:00Z"/>
   <w16cex:commentExtensible w16cex:durableId="27E174F8" w16cex:dateUtc="2023-04-13T01:20:00Z"/>
   <w16cex:commentExtensible w16cex:durableId="27E17B20" w16cex:dateUtc="2023-04-13T01:46:00Z"/>
@@ -3090,11 +3456,12 @@
   <w16cex:commentExtensible w16cex:durableId="27E2AF6E" w16cex:dateUtc="2023-04-13T22:43:00Z"/>
   <w16cex:commentExtensible w16cex:durableId="27E2AF81" w16cex:dateUtc="2023-04-13T23:42:00Z"/>
   <w16cex:commentExtensible w16cex:durableId="27E189E2" w16cex:dateUtc="2023-04-13T02:49:00Z"/>
+  <w16cex:commentExtensible w16cex:durableId="27E3FA6D" w16cex:dateUtc="2023-04-14T23:14:00Z"/>
 </w16cex:commentsExtensible>
 </file>
 
 <file path=word/commentsIds.xml><?xml version="1.0" encoding="utf-8"?>
-<w16cid:commentsIds xmlns:wpc="http://schemas.microsoft.com/office/word/2010/wordprocessingCanvas" xmlns:cx="http://schemas.microsoft.com/office/drawing/2014/chartex" xmlns:cx1="http://schemas.microsoft.com/office/drawing/2015/9/8/chartex" xmlns:cx2="http://schemas.microsoft.com/office/drawing/2015/10/21/chartex" xmlns:cx3="http://schemas.microsoft.com/office/drawing/2016/5/9/chartex" xmlns:cx4="http://schemas.microsoft.com/office/drawing/2016/5/10/chartex" xmlns:cx5="http://schemas.microsoft.com/office/drawing/2016/5/11/chartex" xmlns:cx6="http://schemas.microsoft.com/office/drawing/2016/5/12/chartex" xmlns:cx7="http://schemas.microsoft.com/office/drawing/2016/5/13/chartex" xmlns:cx8="http://schemas.microsoft.com/office/drawing/2016/5/14/chartex" xmlns:mc="http://schemas.openxmlformats.org/markup-compatibility/2006" xmlns:aink="http://schemas.microsoft.com/office/drawing/2016/ink" xmlns:am3d="http://schemas.microsoft.com/office/drawing/2017/model3d" xmlns:o="urn:schemas-microsoft-com:office:office" xmlns:oel="http://schemas.microsoft.com/office/2019/extlst" xmlns:r="http://schemas.openxmlformats.org/officeDocument/2006/relationships" xmlns:m="http://schemas.openxmlformats.org/officeDocument/2006/math" xmlns:v="urn:schemas-microsoft-com:vml" xmlns:wp14="http://schemas.microsoft.com/office/word/2010/wordprocessingDrawing" xmlns:wp="http://schemas.openxmlformats.org/drawingml/2006/wordprocessingDrawing" xmlns:w10="urn:schemas-microsoft-com:office:word" xmlns:w="http://schemas.openxmlformats.org/wordprocessingml/2006/main" xmlns:w14="http://schemas.microsoft.com/office/word/2010/wordml" xmlns:w15="http://schemas.microsoft.com/office/word/2012/wordml" xmlns:w16cex="http://schemas.microsoft.com/office/word/2018/wordml/cex" xmlns:w16cid="http://schemas.microsoft.com/office/word/2016/wordml/cid" xmlns:w16="http://schemas.microsoft.com/office/word/2018/wordml" xmlns:w16du="http://schemas.microsoft.com/office/word/2023/wordml/word16du" xmlns:w16sdtdh="http://schemas.microsoft.com/office/word/2020/wordml/sdtdatahash" xmlns:w16se="http://schemas.microsoft.com/office/word/2015/wordml/symex" xmlns:wpg="http://schemas.microsoft.com/office/word/2010/wordprocessingGroup" xmlns:wpi="http://schemas.microsoft.com/office/word/2010/wordprocessingInk" xmlns:wne="http://schemas.microsoft.com/office/word/2006/wordml" xmlns:wps="http://schemas.microsoft.com/office/word/2010/wordprocessingShape" mc:Ignorable="w14 w15 w16se w16cid w16 w16cex w16sdtdh wp14">
+<w16cid:commentsIds xmlns:wpc="http://schemas.microsoft.com/office/word/2010/wordprocessingCanvas" xmlns:cx="http://schemas.microsoft.com/office/drawing/2014/chartex" xmlns:cx1="http://schemas.microsoft.com/office/drawing/2015/9/8/chartex" xmlns:cx2="http://schemas.microsoft.com/office/drawing/2015/10/21/chartex" xmlns:cx3="http://schemas.microsoft.com/office/drawing/2016/5/9/chartex" xmlns:cx4="http://schemas.microsoft.com/office/drawing/2016/5/10/chartex" xmlns:cx5="http://schemas.microsoft.com/office/drawing/2016/5/11/chartex" xmlns:cx6="http://schemas.microsoft.com/office/drawing/2016/5/12/chartex" xmlns:cx7="http://schemas.microsoft.com/office/drawing/2016/5/13/chartex" xmlns:cx8="http://schemas.microsoft.com/office/drawing/2016/5/14/chartex" xmlns:mc="http://schemas.openxmlformats.org/markup-compatibility/2006" xmlns:aink="http://schemas.microsoft.com/office/drawing/2016/ink" xmlns:am3d="http://schemas.microsoft.com/office/drawing/2017/model3d" xmlns:o="urn:schemas-microsoft-com:office:office" xmlns:oel="http://schemas.microsoft.com/office/2019/extlst" xmlns:r="http://schemas.openxmlformats.org/officeDocument/2006/relationships" xmlns:m="http://schemas.openxmlformats.org/officeDocument/2006/math" xmlns:v="urn:schemas-microsoft-com:vml" xmlns:wp14="http://schemas.microsoft.com/office/word/2010/wordprocessingDrawing" xmlns:wp="http://schemas.openxmlformats.org/drawingml/2006/wordprocessingDrawing" xmlns:w10="urn:schemas-microsoft-com:office:word" xmlns:w="http://schemas.openxmlformats.org/wordprocessingml/2006/main" xmlns:w14="http://schemas.microsoft.com/office/word/2010/wordml" xmlns:w15="http://schemas.microsoft.com/office/word/2012/wordml" xmlns:w16cex="http://schemas.microsoft.com/office/word/2018/wordml/cex" xmlns:w16cid="http://schemas.microsoft.com/office/word/2016/wordml/cid" xmlns:w16="http://schemas.microsoft.com/office/word/2018/wordml" xmlns:w16sdtdh="http://schemas.microsoft.com/office/word/2020/wordml/sdtdatahash" xmlns:w16se="http://schemas.microsoft.com/office/word/2015/wordml/symex" xmlns:wpg="http://schemas.microsoft.com/office/word/2010/wordprocessingGroup" xmlns:wpi="http://schemas.microsoft.com/office/word/2010/wordprocessingInk" xmlns:wne="http://schemas.microsoft.com/office/word/2006/wordml" xmlns:wps="http://schemas.microsoft.com/office/word/2010/wordprocessingShape" mc:Ignorable="w14 w15 w16se w16cid w16 w16cex w16sdtdh wp14">
   <w16cid:commentId w16cid:paraId="09ECBF44" w16cid:durableId="27E29A02"/>
   <w16cid:commentId w16cid:paraId="1AB3D128" w16cid:durableId="27E174F8"/>
   <w16cid:commentId w16cid:paraId="0D57E0C8" w16cid:durableId="27E17B20"/>
@@ -3103,11 +3470,12 @@
   <w16cid:commentId w16cid:paraId="1F6288A9" w16cid:durableId="27E2AF6E"/>
   <w16cid:commentId w16cid:paraId="22216F06" w16cid:durableId="27E2AF81"/>
   <w16cid:commentId w16cid:paraId="3E82733A" w16cid:durableId="27E189E2"/>
+  <w16cid:commentId w16cid:paraId="54986F91" w16cid:durableId="27E3FA6D"/>
 </w16cid:commentsIds>
 </file>
 
 <file path=word/numbering.xml><?xml version="1.0" encoding="utf-8"?>
-<w:numbering xmlns:wpc="http://schemas.microsoft.com/office/word/2010/wordprocessingCanvas" xmlns:cx="http://schemas.microsoft.com/office/drawing/2014/chartex" xmlns:cx1="http://schemas.microsoft.com/office/drawing/2015/9/8/chartex" xmlns:cx2="http://schemas.microsoft.com/office/drawing/2015/10/21/chartex" xmlns:cx3="http://schemas.microsoft.com/office/drawing/2016/5/9/chartex" xmlns:cx4="http://schemas.microsoft.com/office/drawing/2016/5/10/chartex" xmlns:cx5="http://schemas.microsoft.com/office/drawing/2016/5/11/chartex" xmlns:cx6="http://schemas.microsoft.com/office/drawing/2016/5/12/chartex" xmlns:cx7="http://schemas.microsoft.com/office/drawing/2016/5/13/chartex" xmlns:cx8="http://schemas.microsoft.com/office/drawing/2016/5/14/chartex" xmlns:mc="http://schemas.openxmlformats.org/markup-compatibility/2006" xmlns:aink="http://schemas.microsoft.com/office/drawing/2016/ink" xmlns:am3d="http://schemas.microsoft.com/office/drawing/2017/model3d" xmlns:o="urn:schemas-microsoft-com:office:office" xmlns:oel="http://schemas.microsoft.com/office/2019/extlst" xmlns:r="http://schemas.openxmlformats.org/officeDocument/2006/relationships" xmlns:m="http://schemas.openxmlformats.org/officeDocument/2006/math" xmlns:v="urn:schemas-microsoft-com:vml" xmlns:wp14="http://schemas.microsoft.com/office/word/2010/wordprocessingDrawing" xmlns:wp="http://schemas.openxmlformats.org/drawingml/2006/wordprocessingDrawing" xmlns:w10="urn:schemas-microsoft-com:office:word" xmlns:w="http://schemas.openxmlformats.org/wordprocessingml/2006/main" xmlns:w14="http://schemas.microsoft.com/office/word/2010/wordml" xmlns:w15="http://schemas.microsoft.com/office/word/2012/wordml" xmlns:w16cex="http://schemas.microsoft.com/office/word/2018/wordml/cex" xmlns:w16cid="http://schemas.microsoft.com/office/word/2016/wordml/cid" xmlns:w16="http://schemas.microsoft.com/office/word/2018/wordml" xmlns:w16du="http://schemas.microsoft.com/office/word/2023/wordml/word16du" xmlns:w16sdtdh="http://schemas.microsoft.com/office/word/2020/wordml/sdtdatahash" xmlns:w16se="http://schemas.microsoft.com/office/word/2015/wordml/symex" xmlns:wpg="http://schemas.microsoft.com/office/word/2010/wordprocessingGroup" xmlns:wpi="http://schemas.microsoft.com/office/word/2010/wordprocessingInk" xmlns:wne="http://schemas.microsoft.com/office/word/2006/wordml" xmlns:wps="http://schemas.microsoft.com/office/word/2010/wordprocessingShape" mc:Ignorable="w14 w15 w16se w16cid w16 w16cex w16sdtdh wp14">
+<w:numbering xmlns:wpc="http://schemas.microsoft.com/office/word/2010/wordprocessingCanvas" xmlns:cx="http://schemas.microsoft.com/office/drawing/2014/chartex" xmlns:cx1="http://schemas.microsoft.com/office/drawing/2015/9/8/chartex" xmlns:cx2="http://schemas.microsoft.com/office/drawing/2015/10/21/chartex" xmlns:cx3="http://schemas.microsoft.com/office/drawing/2016/5/9/chartex" xmlns:cx4="http://schemas.microsoft.com/office/drawing/2016/5/10/chartex" xmlns:cx5="http://schemas.microsoft.com/office/drawing/2016/5/11/chartex" xmlns:cx6="http://schemas.microsoft.com/office/drawing/2016/5/12/chartex" xmlns:cx7="http://schemas.microsoft.com/office/drawing/2016/5/13/chartex" xmlns:cx8="http://schemas.microsoft.com/office/drawing/2016/5/14/chartex" xmlns:mc="http://schemas.openxmlformats.org/markup-compatibility/2006" xmlns:aink="http://schemas.microsoft.com/office/drawing/2016/ink" xmlns:am3d="http://schemas.microsoft.com/office/drawing/2017/model3d" xmlns:o="urn:schemas-microsoft-com:office:office" xmlns:oel="http://schemas.microsoft.com/office/2019/extlst" xmlns:r="http://schemas.openxmlformats.org/officeDocument/2006/relationships" xmlns:m="http://schemas.openxmlformats.org/officeDocument/2006/math" xmlns:v="urn:schemas-microsoft-com:vml" xmlns:wp14="http://schemas.microsoft.com/office/word/2010/wordprocessingDrawing" xmlns:wp="http://schemas.openxmlformats.org/drawingml/2006/wordprocessingDrawing" xmlns:w10="urn:schemas-microsoft-com:office:word" xmlns:w="http://schemas.openxmlformats.org/wordprocessingml/2006/main" xmlns:w14="http://schemas.microsoft.com/office/word/2010/wordml" xmlns:w15="http://schemas.microsoft.com/office/word/2012/wordml" xmlns:w16cex="http://schemas.microsoft.com/office/word/2018/wordml/cex" xmlns:w16cid="http://schemas.microsoft.com/office/word/2016/wordml/cid" xmlns:w16="http://schemas.microsoft.com/office/word/2018/wordml" xmlns:w16sdtdh="http://schemas.microsoft.com/office/word/2020/wordml/sdtdatahash" xmlns:w16se="http://schemas.microsoft.com/office/word/2015/wordml/symex" xmlns:wpg="http://schemas.microsoft.com/office/word/2010/wordprocessingGroup" xmlns:wpi="http://schemas.microsoft.com/office/word/2010/wordprocessingInk" xmlns:wne="http://schemas.microsoft.com/office/word/2006/wordml" xmlns:wps="http://schemas.microsoft.com/office/word/2010/wordprocessingShape" mc:Ignorable="w14 w15 w16se w16cid w16 w16cex w16sdtdh wp14">
   <w:abstractNum w:abstractNumId="0" w15:restartNumberingAfterBreak="0">
     <w:nsid w:val="070F0D2C"/>
     <w:multiLevelType w:val="multilevel"/>
@@ -4443,11 +4811,14 @@
   <w:num w:numId="16" w16cid:durableId="33359054">
     <w:abstractNumId w:val="0"/>
   </w:num>
+  <w:num w:numId="17" w16cid:durableId="848367877">
+    <w:abstractNumId w:val="0"/>
+  </w:num>
 </w:numbering>
 </file>
 
 <file path=word/people.xml><?xml version="1.0" encoding="utf-8"?>
-<w15:people xmlns:wpc="http://schemas.microsoft.com/office/word/2010/wordprocessingCanvas" xmlns:cx="http://schemas.microsoft.com/office/drawing/2014/chartex" xmlns:cx1="http://schemas.microsoft.com/office/drawing/2015/9/8/chartex" xmlns:cx2="http://schemas.microsoft.com/office/drawing/2015/10/21/chartex" xmlns:cx3="http://schemas.microsoft.com/office/drawing/2016/5/9/chartex" xmlns:cx4="http://schemas.microsoft.com/office/drawing/2016/5/10/chartex" xmlns:cx5="http://schemas.microsoft.com/office/drawing/2016/5/11/chartex" xmlns:cx6="http://schemas.microsoft.com/office/drawing/2016/5/12/chartex" xmlns:cx7="http://schemas.microsoft.com/office/drawing/2016/5/13/chartex" xmlns:cx8="http://schemas.microsoft.com/office/drawing/2016/5/14/chartex" xmlns:mc="http://schemas.openxmlformats.org/markup-compatibility/2006" xmlns:aink="http://schemas.microsoft.com/office/drawing/2016/ink" xmlns:am3d="http://schemas.microsoft.com/office/drawing/2017/model3d" xmlns:o="urn:schemas-microsoft-com:office:office" xmlns:oel="http://schemas.microsoft.com/office/2019/extlst" xmlns:r="http://schemas.openxmlformats.org/officeDocument/2006/relationships" xmlns:m="http://schemas.openxmlformats.org/officeDocument/2006/math" xmlns:v="urn:schemas-microsoft-com:vml" xmlns:wp14="http://schemas.microsoft.com/office/word/2010/wordprocessingDrawing" xmlns:wp="http://schemas.openxmlformats.org/drawingml/2006/wordprocessingDrawing" xmlns:w10="urn:schemas-microsoft-com:office:word" xmlns:w="http://schemas.openxmlformats.org/wordprocessingml/2006/main" xmlns:w14="http://schemas.microsoft.com/office/word/2010/wordml" xmlns:w15="http://schemas.microsoft.com/office/word/2012/wordml" xmlns:w16cex="http://schemas.microsoft.com/office/word/2018/wordml/cex" xmlns:w16cid="http://schemas.microsoft.com/office/word/2016/wordml/cid" xmlns:w16="http://schemas.microsoft.com/office/word/2018/wordml" xmlns:w16du="http://schemas.microsoft.com/office/word/2023/wordml/word16du" xmlns:w16sdtdh="http://schemas.microsoft.com/office/word/2020/wordml/sdtdatahash" xmlns:w16se="http://schemas.microsoft.com/office/word/2015/wordml/symex" xmlns:wpg="http://schemas.microsoft.com/office/word/2010/wordprocessingGroup" xmlns:wpi="http://schemas.microsoft.com/office/word/2010/wordprocessingInk" xmlns:wne="http://schemas.microsoft.com/office/word/2006/wordml" xmlns:wps="http://schemas.microsoft.com/office/word/2010/wordprocessingShape" mc:Ignorable="w14 w15 w16se w16cid w16 w16cex w16sdtdh wp14">
+<w15:people xmlns:wpc="http://schemas.microsoft.com/office/word/2010/wordprocessingCanvas" xmlns:cx="http://schemas.microsoft.com/office/drawing/2014/chartex" xmlns:cx1="http://schemas.microsoft.com/office/drawing/2015/9/8/chartex" xmlns:cx2="http://schemas.microsoft.com/office/drawing/2015/10/21/chartex" xmlns:cx3="http://schemas.microsoft.com/office/drawing/2016/5/9/chartex" xmlns:cx4="http://schemas.microsoft.com/office/drawing/2016/5/10/chartex" xmlns:cx5="http://schemas.microsoft.com/office/drawing/2016/5/11/chartex" xmlns:cx6="http://schemas.microsoft.com/office/drawing/2016/5/12/chartex" xmlns:cx7="http://schemas.microsoft.com/office/drawing/2016/5/13/chartex" xmlns:cx8="http://schemas.microsoft.com/office/drawing/2016/5/14/chartex" xmlns:mc="http://schemas.openxmlformats.org/markup-compatibility/2006" xmlns:aink="http://schemas.microsoft.com/office/drawing/2016/ink" xmlns:am3d="http://schemas.microsoft.com/office/drawing/2017/model3d" xmlns:o="urn:schemas-microsoft-com:office:office" xmlns:oel="http://schemas.microsoft.com/office/2019/extlst" xmlns:r="http://schemas.openxmlformats.org/officeDocument/2006/relationships" xmlns:m="http://schemas.openxmlformats.org/officeDocument/2006/math" xmlns:v="urn:schemas-microsoft-com:vml" xmlns:wp14="http://schemas.microsoft.com/office/word/2010/wordprocessingDrawing" xmlns:wp="http://schemas.openxmlformats.org/drawingml/2006/wordprocessingDrawing" xmlns:w10="urn:schemas-microsoft-com:office:word" xmlns:w="http://schemas.openxmlformats.org/wordprocessingml/2006/main" xmlns:w14="http://schemas.microsoft.com/office/word/2010/wordml" xmlns:w15="http://schemas.microsoft.com/office/word/2012/wordml" xmlns:w16cex="http://schemas.microsoft.com/office/word/2018/wordml/cex" xmlns:w16cid="http://schemas.microsoft.com/office/word/2016/wordml/cid" xmlns:w16="http://schemas.microsoft.com/office/word/2018/wordml" xmlns:w16sdtdh="http://schemas.microsoft.com/office/word/2020/wordml/sdtdatahash" xmlns:w16se="http://schemas.microsoft.com/office/word/2015/wordml/symex" xmlns:wpg="http://schemas.microsoft.com/office/word/2010/wordprocessingGroup" xmlns:wpi="http://schemas.microsoft.com/office/word/2010/wordprocessingInk" xmlns:wne="http://schemas.microsoft.com/office/word/2006/wordml" xmlns:wps="http://schemas.microsoft.com/office/word/2010/wordprocessingShape" mc:Ignorable="w14 w15 w16se w16cid w16 w16cex w16sdtdh wp14">
   <w15:person w15:author="Kiera Conway">
     <w15:presenceInfo w15:providerId="Windows Live" w15:userId="da4b5eb69e7cd62e"/>
   </w15:person>

</xml_diff>